<commit_message>
Documentation: added cover page; tweaked content; todo: describe fonctionalities
</commit_message>
<xml_diff>
--- a/Galerie d'art.docx
+++ b/Galerie d'art.docx
@@ -1,146 +1,810 @@
 
 <file path=word/document.xml><?xml version="1.0" encoding="utf-8"?>
-<w:document xmlns:wpc="http://schemas.microsoft.com/office/word/2010/wordprocessingCanvas" xmlns:mc="http://schemas.openxmlformats.org/markup-compatibility/2006" xmlns:o="urn:schemas-microsoft-com:office:office" xmlns:r="http://schemas.openxmlformats.org/officeDocument/2006/relationships" xmlns:m="http://schemas.openxmlformats.org/officeDocument/2006/math" xmlns:v="urn:schemas-microsoft-com:vml" xmlns:wp14="http://schemas.microsoft.com/office/word/2010/wordprocessingDrawing" xmlns:wp="http://schemas.openxmlformats.org/drawingml/2006/wordprocessingDrawing" xmlns:w10="urn:schemas-microsoft-com:office:word" xmlns:w="http://schemas.openxmlformats.org/wordprocessingml/2006/main" xmlns:w14="http://schemas.microsoft.com/office/word/2010/wordml" xmlns:w15="http://schemas.microsoft.com/office/word/2012/wordml" xmlns:wpg="http://schemas.microsoft.com/office/word/2010/wordprocessingGroup" xmlns:wpi="http://schemas.microsoft.com/office/word/2010/wordprocessingInk" xmlns:wne="http://schemas.microsoft.com/office/word/2006/wordml" xmlns:wps="http://schemas.microsoft.com/office/word/2010/wordprocessingShape" mc:Ignorable="w14 w15 wp14">
+<w:document xmlns:ve="http://schemas.openxmlformats.org/markup-compatibility/2006" xmlns:o="urn:schemas-microsoft-com:office:office" xmlns:r="http://schemas.openxmlformats.org/officeDocument/2006/relationships" xmlns:m="http://schemas.openxmlformats.org/officeDocument/2006/math" xmlns:v="urn:schemas-microsoft-com:vml" xmlns:wp="http://schemas.openxmlformats.org/drawingml/2006/wordprocessingDrawing" xmlns:w10="urn:schemas-microsoft-com:office:word" xmlns:w="http://schemas.openxmlformats.org/wordprocessingml/2006/main" xmlns:wne="http://schemas.microsoft.com/office/word/2006/wordml">
   <w:body>
-    <w:p>
-      <w:pPr>
-        <w:pStyle w:val="Title"/>
-        <w:jc w:val="center"/>
-      </w:pPr>
-      <w:r>
-        <w:rPr>
-          <w:lang w:val="fr-FR"/>
-        </w:rPr>
-        <w:t>Galerie</w:t>
-      </w:r>
-      <w:r>
-        <w:t xml:space="preserve"> D’art</w:t>
-      </w:r>
-    </w:p>
-    <w:p/>
-    <w:p>
-      <w:pPr>
-        <w:jc w:val="right"/>
-        <w:rPr>
-          <w:lang w:val="fr-FR"/>
-        </w:rPr>
-      </w:pPr>
-      <w:r>
-        <w:rPr>
-          <w:lang w:val="fr-FR"/>
-        </w:rPr>
-        <w:t>Razvan-</w:t>
-      </w:r>
-      <w:proofErr w:type="spellStart"/>
-      <w:r>
-        <w:rPr>
-          <w:lang w:val="fr-FR"/>
-        </w:rPr>
-        <w:t>Alin</w:t>
-      </w:r>
-      <w:proofErr w:type="spellEnd"/>
-      <w:r>
-        <w:rPr>
-          <w:lang w:val="fr-FR"/>
-        </w:rPr>
-        <w:t xml:space="preserve"> Balan</w:t>
-      </w:r>
-    </w:p>
-    <w:p>
-      <w:pPr>
-        <w:jc w:val="right"/>
-        <w:rPr>
-          <w:lang w:val="fr-FR"/>
-        </w:rPr>
-      </w:pPr>
-      <w:r>
-        <w:rPr>
-          <w:lang w:val="fr-FR"/>
-        </w:rPr>
-        <w:t>Catalin Voicu</w:t>
-      </w:r>
-    </w:p>
-    <w:p>
-      <w:pPr>
-        <w:jc w:val="right"/>
-        <w:rPr>
-          <w:lang w:val="fr-FR"/>
-        </w:rPr>
-      </w:pPr>
-      <w:r>
-        <w:rPr>
-          <w:lang w:val="fr-FR"/>
-        </w:rPr>
-        <w:t>Groupe: 1240F</w:t>
-      </w:r>
-      <w:bookmarkStart w:id="0" w:name="_GoBack"/>
-      <w:bookmarkEnd w:id="0"/>
-    </w:p>
-    <w:p>
-      <w:pPr>
-        <w:rPr>
-          <w:lang w:val="fr-FR"/>
-        </w:rPr>
-      </w:pPr>
-    </w:p>
-    <w:p>
-      <w:pPr>
-        <w:rPr>
-          <w:lang w:val="fr-FR"/>
-        </w:rPr>
-      </w:pPr>
-    </w:p>
-    <w:p>
-      <w:pPr>
-        <w:rPr>
-          <w:lang w:val="fr-FR"/>
-        </w:rPr>
-      </w:pPr>
-    </w:p>
-    <w:p>
-      <w:pPr>
-        <w:rPr>
-          <w:lang w:val="fr-FR"/>
-        </w:rPr>
-      </w:pPr>
-    </w:p>
-    <w:p>
-      <w:pPr>
-        <w:rPr>
-          <w:lang w:val="fr-FR"/>
-        </w:rPr>
-      </w:pPr>
-    </w:p>
-    <w:p>
-      <w:pPr>
-        <w:rPr>
-          <w:lang w:val="fr-FR"/>
-        </w:rPr>
-      </w:pPr>
-    </w:p>
-    <w:p>
-      <w:pPr>
-        <w:rPr>
-          <w:lang w:val="fr-FR"/>
-        </w:rPr>
-      </w:pPr>
-    </w:p>
-    <w:p>
-      <w:pPr>
-        <w:rPr>
-          <w:lang w:val="fr-FR"/>
-        </w:rPr>
-      </w:pPr>
-    </w:p>
-    <w:p>
-      <w:pPr>
-        <w:rPr>
-          <w:lang w:val="fr-FR"/>
-        </w:rPr>
-      </w:pPr>
-    </w:p>
     <w:sdt>
       <w:sdtPr>
+        <w:id w:val="4337203"/>
+        <w:docPartObj>
+          <w:docPartGallery w:val="Cover Pages"/>
+          <w:docPartUnique/>
+        </w:docPartObj>
+      </w:sdtPr>
+      <w:sdtContent>
+        <w:p/>
+        <w:p>
+          <w:r>
+            <w:rPr>
+              <w:noProof/>
+              <w:lang w:eastAsia="zh-TW"/>
+            </w:rPr>
+            <w:pict>
+              <v:group id="_x0000_s1032" style="position:absolute;margin-left:0;margin-top:0;width:611.95pt;height:9in;z-index:251666432;mso-width-percent:1000;mso-height-percent:1000;mso-position-horizontal:center;mso-position-horizontal-relative:page;mso-position-vertical:center;mso-position-vertical-relative:margin;mso-width-percent:1000;mso-height-percent:1000;mso-height-relative:margin" coordorigin=",1440" coordsize="12239,12960" o:allowincell="f">
+                <v:group id="_x0000_s1033" style="position:absolute;top:9661;width:12239;height:4739;mso-width-percent:1000;mso-height-percent:300;mso-position-horizontal:center;mso-position-horizontal-relative:margin;mso-position-vertical:bottom;mso-position-vertical-relative:margin;mso-width-percent:1000;mso-height-percent:300" coordorigin="-6,3399" coordsize="12197,4253">
+                  <v:group id="_x0000_s1034" style="position:absolute;left:-6;top:3717;width:12189;height:3550" coordorigin="18,7468" coordsize="12189,3550">
+                    <v:shape id="_x0000_s1035" style="position:absolute;left:18;top:7837;width:7132;height:2863;mso-width-relative:page;mso-height-relative:page" coordsize="7132,2863" path="m,l17,2863,7132,2578r,-2378l,xe" fillcolor="#adccea [1620]" stroked="f">
+                      <v:fill opacity=".5"/>
+                      <v:path arrowok="t"/>
+                    </v:shape>
+                    <v:shape id="_x0000_s1036" style="position:absolute;left:7150;top:7468;width:3466;height:3550;mso-width-relative:page;mso-height-relative:page" coordsize="3466,3550" path="m,569l,2930r3466,620l3466,,,569xe" fillcolor="#d6e6f4 [820]" stroked="f">
+                      <v:fill opacity=".5"/>
+                      <v:path arrowok="t"/>
+                    </v:shape>
+                    <v:shape id="_x0000_s1037" style="position:absolute;left:10616;top:7468;width:1591;height:3550;mso-width-relative:page;mso-height-relative:page" coordsize="1591,3550" path="m,l,3550,1591,2746r,-2009l,xe" fillcolor="#adccea [1620]" stroked="f">
+                      <v:fill opacity=".5"/>
+                      <v:path arrowok="t"/>
+                    </v:shape>
+                  </v:group>
+                  <v:shape id="_x0000_s1038" style="position:absolute;left:8071;top:4069;width:4120;height:2913;mso-width-relative:page;mso-height-relative:page" coordsize="4120,2913" path="m1,251l,2662r4120,251l4120,,1,251xe" fillcolor="#d8d8d8 [2732]" stroked="f">
+                    <v:path arrowok="t"/>
+                  </v:shape>
+                  <v:shape id="_x0000_s1039" style="position:absolute;left:4104;top:3399;width:3985;height:4236;mso-width-relative:page;mso-height-relative:page" coordsize="3985,4236" path="m,l,4236,3985,3349r,-2428l,xe" fillcolor="#bfbfbf [2412]" stroked="f">
+                    <v:path arrowok="t"/>
+                  </v:shape>
+                  <v:shape id="_x0000_s1040" style="position:absolute;left:18;top:3399;width:4086;height:4253;mso-width-relative:page;mso-height-relative:page" coordsize="4086,4253" path="m4086,r-2,4253l,3198,,1072,4086,xe" fillcolor="#d8d8d8 [2732]" stroked="f">
+                    <v:path arrowok="t"/>
+                  </v:shape>
+                  <v:shape id="_x0000_s1041" style="position:absolute;left:17;top:3617;width:2076;height:3851;mso-width-relative:page;mso-height-relative:page" coordsize="2076,3851" path="m,921l2060,r16,3851l,2981,,921xe" fillcolor="#d6e6f4 [820]" stroked="f">
+                    <v:fill opacity="45875f"/>
+                    <v:path arrowok="t"/>
+                  </v:shape>
+                  <v:shape id="_x0000_s1042" style="position:absolute;left:2077;top:3617;width:6011;height:3835;mso-width-relative:page;mso-height-relative:page" coordsize="6011,3835" path="m,l17,3835,6011,2629r,-1390l,xe" fillcolor="#adccea [1620]" stroked="f">
+                    <v:fill opacity="45875f"/>
+                    <v:path arrowok="t"/>
+                  </v:shape>
+                  <v:shape id="_x0000_s1043" style="position:absolute;left:8088;top:3835;width:4102;height:3432;mso-width-relative:page;mso-height-relative:page" coordsize="4102,3432" path="m,1038l,2411,4102,3432,4102,,,1038xe" fillcolor="#d6e6f4 [820]" stroked="f">
+                    <v:fill opacity="45875f"/>
+                    <v:path arrowok="t"/>
+                  </v:shape>
+                </v:group>
+                <v:rect id="_x0000_s1044" style="position:absolute;left:1800;top:1440;width:8638;height:987;mso-width-percent:1000;mso-position-horizontal:center;mso-position-horizontal-relative:margin;mso-position-vertical:top;mso-position-vertical-relative:margin;mso-width-percent:1000;mso-width-relative:margin;mso-height-relative:margin" filled="f" stroked="f">
+                  <v:textbox style="mso-next-textbox:#_x0000_s1044;mso-fit-shape-to-text:t">
+                    <w:txbxContent>
+                      <w:sdt>
+                        <w:sdtPr>
+                          <w:rPr>
+                            <w:b/>
+                            <w:bCs/>
+                            <w:color w:val="808080" w:themeColor="text1" w:themeTint="7F"/>
+                            <w:sz w:val="32"/>
+                            <w:szCs w:val="32"/>
+                            <w:lang w:val="fr-FR"/>
+                          </w:rPr>
+                          <w:alias w:val="Company"/>
+                          <w:id w:val="15866524"/>
+                          <w:placeholder>
+                            <w:docPart w:val="EA1343EE716845CFBCFF23F7BB8C158E"/>
+                          </w:placeholder>
+                          <w:dataBinding w:prefixMappings="xmlns:ns0='http://schemas.openxmlformats.org/officeDocument/2006/extended-properties'" w:xpath="/ns0:Properties[1]/ns0:Company[1]" w:storeItemID="{6668398D-A668-4E3E-A5EB-62B293D839F1}"/>
+                          <w:text/>
+                        </w:sdtPr>
+                        <w:sdtContent>
+                          <w:p>
+                            <w:pPr>
+                              <w:spacing w:after="0"/>
+                              <w:rPr>
+                                <w:b/>
+                                <w:bCs/>
+                                <w:color w:val="808080" w:themeColor="text1" w:themeTint="7F"/>
+                                <w:sz w:val="32"/>
+                                <w:szCs w:val="32"/>
+                                <w:lang w:val="fr-FR"/>
+                              </w:rPr>
+                            </w:pPr>
+                            <w:r>
+                              <w:rPr>
+                                <w:b/>
+                                <w:bCs/>
+                                <w:color w:val="808080" w:themeColor="text1" w:themeTint="7F"/>
+                                <w:sz w:val="32"/>
+                                <w:szCs w:val="32"/>
+                                <w:lang w:val="fr-FR"/>
+                              </w:rPr>
+                              <w:t>FILS (</w:t>
+                            </w:r>
+                            <w:proofErr w:type="spellStart"/>
+                            <w:r>
+                              <w:rPr>
+                                <w:b/>
+                                <w:bCs/>
+                                <w:color w:val="808080" w:themeColor="text1" w:themeTint="7F"/>
+                                <w:sz w:val="32"/>
+                                <w:szCs w:val="32"/>
+                                <w:lang w:val="fr-FR"/>
+                              </w:rPr>
+                              <w:t>Facultatea</w:t>
+                            </w:r>
+                            <w:proofErr w:type="spellEnd"/>
+                            <w:r>
+                              <w:rPr>
+                                <w:b/>
+                                <w:bCs/>
+                                <w:color w:val="808080" w:themeColor="text1" w:themeTint="7F"/>
+                                <w:sz w:val="32"/>
+                                <w:szCs w:val="32"/>
+                                <w:lang w:val="fr-FR"/>
+                              </w:rPr>
+                              <w:t xml:space="preserve"> de </w:t>
+                            </w:r>
+                            <w:proofErr w:type="spellStart"/>
+                            <w:r>
+                              <w:rPr>
+                                <w:b/>
+                                <w:bCs/>
+                                <w:color w:val="808080" w:themeColor="text1" w:themeTint="7F"/>
+                                <w:sz w:val="32"/>
+                                <w:szCs w:val="32"/>
+                                <w:lang w:val="fr-FR"/>
+                              </w:rPr>
+                              <w:t>Inginerie</w:t>
+                            </w:r>
+                            <w:proofErr w:type="spellEnd"/>
+                            <w:r>
+                              <w:rPr>
+                                <w:b/>
+                                <w:bCs/>
+                                <w:color w:val="808080" w:themeColor="text1" w:themeTint="7F"/>
+                                <w:sz w:val="32"/>
+                                <w:szCs w:val="32"/>
+                                <w:lang w:val="fr-FR"/>
+                              </w:rPr>
+                              <w:t xml:space="preserve"> in </w:t>
+                            </w:r>
+                            <w:proofErr w:type="spellStart"/>
+                            <w:r>
+                              <w:rPr>
+                                <w:b/>
+                                <w:bCs/>
+                                <w:color w:val="808080" w:themeColor="text1" w:themeTint="7F"/>
+                                <w:sz w:val="32"/>
+                                <w:szCs w:val="32"/>
+                                <w:lang w:val="fr-FR"/>
+                              </w:rPr>
+                              <w:t>Limbi</w:t>
+                            </w:r>
+                            <w:proofErr w:type="spellEnd"/>
+                            <w:r>
+                              <w:rPr>
+                                <w:b/>
+                                <w:bCs/>
+                                <w:color w:val="808080" w:themeColor="text1" w:themeTint="7F"/>
+                                <w:sz w:val="32"/>
+                                <w:szCs w:val="32"/>
+                                <w:lang w:val="fr-FR"/>
+                              </w:rPr>
+                              <w:t xml:space="preserve"> </w:t>
+                            </w:r>
+                            <w:proofErr w:type="spellStart"/>
+                            <w:r>
+                              <w:rPr>
+                                <w:b/>
+                                <w:bCs/>
+                                <w:color w:val="808080" w:themeColor="text1" w:themeTint="7F"/>
+                                <w:sz w:val="32"/>
+                                <w:szCs w:val="32"/>
+                                <w:lang w:val="fr-FR"/>
+                              </w:rPr>
+                              <w:t>Straine</w:t>
+                            </w:r>
+                            <w:proofErr w:type="spellEnd"/>
+                            <w:r>
+                              <w:rPr>
+                                <w:b/>
+                                <w:bCs/>
+                                <w:color w:val="808080" w:themeColor="text1" w:themeTint="7F"/>
+                                <w:sz w:val="32"/>
+                                <w:szCs w:val="32"/>
+                                <w:lang w:val="fr-FR"/>
+                              </w:rPr>
+                              <w:t>) - UPB</w:t>
+                            </w:r>
+                          </w:p>
+                        </w:sdtContent>
+                      </w:sdt>
+                      <w:p>
+                        <w:pPr>
+                          <w:spacing w:after="0"/>
+                          <w:rPr>
+                            <w:b/>
+                            <w:bCs/>
+                            <w:color w:val="808080" w:themeColor="text1" w:themeTint="7F"/>
+                            <w:sz w:val="32"/>
+                            <w:szCs w:val="32"/>
+                            <w:lang w:val="fr-FR"/>
+                          </w:rPr>
+                        </w:pPr>
+                      </w:p>
+                    </w:txbxContent>
+                  </v:textbox>
+                </v:rect>
+                <v:rect id="_x0000_s1045" style="position:absolute;left:6494;top:11160;width:4998;height:1569;mso-position-horizontal-relative:margin;mso-position-vertical-relative:margin" filled="f" stroked="f">
+                  <v:textbox style="mso-next-textbox:#_x0000_s1045;mso-fit-shape-to-text:t">
+                    <w:txbxContent>
+                      <w:sdt>
+                        <w:sdtPr>
+                          <w:rPr>
+                            <w:sz w:val="96"/>
+                            <w:szCs w:val="96"/>
+                          </w:rPr>
+                          <w:alias w:val="Year"/>
+                          <w:id w:val="18366977"/>
+                          <w:placeholder>
+                            <w:docPart w:val="27834DD58569495D80990397CBD41C86"/>
+                          </w:placeholder>
+                          <w:dataBinding w:prefixMappings="xmlns:ns0='http://schemas.microsoft.com/office/2006/coverPageProps'" w:xpath="/ns0:CoverPageProperties[1]/ns0:PublishDate[1]" w:storeItemID="{55AF091B-3C7A-41E3-B477-F2FDAA23CFDA}"/>
+                          <w:date>
+                            <w:dateFormat w:val="yy"/>
+                            <w:lid w:val="en-US"/>
+                            <w:storeMappedDataAs w:val="dateTime"/>
+                            <w:calendar w:val="gregorian"/>
+                          </w:date>
+                        </w:sdtPr>
+                        <w:sdtContent>
+                          <w:p>
+                            <w:pPr>
+                              <w:jc w:val="right"/>
+                              <w:rPr>
+                                <w:sz w:val="96"/>
+                                <w:szCs w:val="96"/>
+                              </w:rPr>
+                            </w:pPr>
+                            <w:r>
+                              <w:rPr>
+                                <w:sz w:val="96"/>
+                                <w:szCs w:val="96"/>
+                              </w:rPr>
+                              <w:t>2014</w:t>
+                            </w:r>
+                          </w:p>
+                        </w:sdtContent>
+                      </w:sdt>
+                    </w:txbxContent>
+                  </v:textbox>
+                </v:rect>
+                <v:rect id="_x0000_s1046" style="position:absolute;left:1800;top:2294;width:8638;height:7268;mso-width-percent:1000;mso-position-horizontal:center;mso-position-horizontal-relative:margin;mso-position-vertical-relative:margin;mso-width-percent:1000;mso-width-relative:margin;mso-height-relative:margin;v-text-anchor:bottom" filled="f" stroked="f">
+                  <v:textbox style="mso-next-textbox:#_x0000_s1046">
+                    <w:txbxContent>
+                      <w:sdt>
+                        <w:sdtPr>
+                          <w:rPr>
+                            <w:b/>
+                            <w:bCs/>
+                            <w:color w:val="44546A" w:themeColor="text2"/>
+                            <w:sz w:val="72"/>
+                            <w:szCs w:val="72"/>
+                            <w:lang w:val="fr-FR"/>
+                          </w:rPr>
+                          <w:alias w:val="Title"/>
+                          <w:id w:val="15866532"/>
+                          <w:placeholder>
+                            <w:docPart w:val="7A9E1DBE03E64BADB843327B9D657195"/>
+                          </w:placeholder>
+                          <w:dataBinding w:prefixMappings="xmlns:ns0='http://schemas.openxmlformats.org/package/2006/metadata/core-properties' xmlns:ns1='http://purl.org/dc/elements/1.1/'" w:xpath="/ns0:coreProperties[1]/ns1:title[1]" w:storeItemID="{6C3C8BC8-F283-45AE-878A-BAB7291924A1}"/>
+                          <w:text/>
+                        </w:sdtPr>
+                        <w:sdtContent>
+                          <w:p>
+                            <w:pPr>
+                              <w:spacing w:after="0"/>
+                              <w:rPr>
+                                <w:b/>
+                                <w:bCs/>
+                                <w:color w:val="44546A" w:themeColor="text2"/>
+                                <w:sz w:val="72"/>
+                                <w:szCs w:val="72"/>
+                                <w:lang w:val="fr-FR"/>
+                              </w:rPr>
+                            </w:pPr>
+                            <w:r>
+                              <w:rPr>
+                                <w:b/>
+                                <w:bCs/>
+                                <w:color w:val="44546A" w:themeColor="text2"/>
+                                <w:sz w:val="72"/>
+                                <w:szCs w:val="72"/>
+                                <w:lang w:val="fr-FR"/>
+                              </w:rPr>
+                              <w:t>Galerie d’Art</w:t>
+                            </w:r>
+                          </w:p>
+                        </w:sdtContent>
+                      </w:sdt>
+                      <w:sdt>
+                        <w:sdtPr>
+                          <w:rPr>
+                            <w:b/>
+                            <w:bCs/>
+                            <w:color w:val="5B9BD5" w:themeColor="accent1"/>
+                            <w:sz w:val="40"/>
+                            <w:szCs w:val="40"/>
+                            <w:lang w:val="fr-FR"/>
+                          </w:rPr>
+                          <w:alias w:val="Subtitle"/>
+                          <w:id w:val="15866538"/>
+                          <w:placeholder>
+                            <w:docPart w:val="072966C34D7644BDA75F281A75D1AB20"/>
+                          </w:placeholder>
+                          <w:dataBinding w:prefixMappings="xmlns:ns0='http://schemas.openxmlformats.org/package/2006/metadata/core-properties' xmlns:ns1='http://purl.org/dc/elements/1.1/'" w:xpath="/ns0:coreProperties[1]/ns1:subject[1]" w:storeItemID="{6C3C8BC8-F283-45AE-878A-BAB7291924A1}"/>
+                          <w:text/>
+                        </w:sdtPr>
+                        <w:sdtContent>
+                          <w:p>
+                            <w:pPr>
+                              <w:rPr>
+                                <w:b/>
+                                <w:bCs/>
+                                <w:color w:val="5B9BD5" w:themeColor="accent1"/>
+                                <w:sz w:val="40"/>
+                                <w:szCs w:val="40"/>
+                                <w:lang w:val="fr-FR"/>
+                              </w:rPr>
+                            </w:pPr>
+                            <w:r>
+                              <w:rPr>
+                                <w:b/>
+                                <w:bCs/>
+                                <w:color w:val="5B9BD5" w:themeColor="accent1"/>
+                                <w:sz w:val="40"/>
+                                <w:szCs w:val="40"/>
+                                <w:lang w:val="fr-FR"/>
+                              </w:rPr>
+                              <w:t xml:space="preserve">Projet final </w:t>
+                            </w:r>
+                            <w:r>
+                              <w:rPr>
+                                <w:b/>
+                                <w:bCs/>
+                                <w:color w:val="5B9BD5" w:themeColor="accent1"/>
+                                <w:sz w:val="40"/>
+                                <w:szCs w:val="40"/>
+                                <w:lang w:val="fr-FR"/>
+                              </w:rPr>
+                              <w:t>–</w:t>
+                            </w:r>
+                            <w:r>
+                              <w:rPr>
+                                <w:b/>
+                                <w:bCs/>
+                                <w:color w:val="5B9BD5" w:themeColor="accent1"/>
+                                <w:sz w:val="40"/>
+                                <w:szCs w:val="40"/>
+                                <w:lang w:val="fr-FR"/>
+                              </w:rPr>
+                              <w:t xml:space="preserve"> Web</w:t>
+                            </w:r>
+                            <w:r>
+                              <w:rPr>
+                                <w:b/>
+                                <w:bCs/>
+                                <w:color w:val="5B9BD5" w:themeColor="accent1"/>
+                                <w:sz w:val="40"/>
+                                <w:szCs w:val="40"/>
+                                <w:lang w:val="fr-FR"/>
+                              </w:rPr>
+                              <w:t xml:space="preserve"> </w:t>
+                            </w:r>
+                            <w:r>
+                              <w:rPr>
+                                <w:b/>
+                                <w:bCs/>
+                                <w:color w:val="5B9BD5" w:themeColor="accent1"/>
+                                <w:sz w:val="40"/>
+                                <w:szCs w:val="40"/>
+                                <w:lang w:val="fr-FR"/>
+                              </w:rPr>
+                              <w:t>Sémantique</w:t>
+                            </w:r>
+                            <w:r>
+                              <w:rPr>
+                                <w:b/>
+                                <w:bCs/>
+                                <w:color w:val="5B9BD5" w:themeColor="accent1"/>
+                                <w:sz w:val="40"/>
+                                <w:szCs w:val="40"/>
+                                <w:lang w:val="fr-FR"/>
+                              </w:rPr>
+                              <w:t>s</w:t>
+                            </w:r>
+                          </w:p>
+                        </w:sdtContent>
+                      </w:sdt>
+                      <w:sdt>
+                        <w:sdtPr>
+                          <w:rPr>
+                            <w:b/>
+                            <w:bCs/>
+                            <w:color w:val="808080" w:themeColor="text1" w:themeTint="7F"/>
+                            <w:sz w:val="32"/>
+                            <w:szCs w:val="32"/>
+                            <w:lang w:val="fr-FR"/>
+                          </w:rPr>
+                          <w:alias w:val="Author"/>
+                          <w:id w:val="15866544"/>
+                          <w:placeholder>
+                            <w:docPart w:val="A5D3A0DC33B3431A93B33997BD6A0C4E"/>
+                          </w:placeholder>
+                          <w:dataBinding w:prefixMappings="xmlns:ns0='http://schemas.openxmlformats.org/package/2006/metadata/core-properties' xmlns:ns1='http://purl.org/dc/elements/1.1/'" w:xpath="/ns0:coreProperties[1]/ns1:creator[1]" w:storeItemID="{6C3C8BC8-F283-45AE-878A-BAB7291924A1}"/>
+                          <w:text/>
+                        </w:sdtPr>
+                        <w:sdtContent>
+                          <w:p>
+                            <w:pPr>
+                              <w:rPr>
+                                <w:b/>
+                                <w:bCs/>
+                                <w:color w:val="808080" w:themeColor="text1" w:themeTint="7F"/>
+                                <w:sz w:val="32"/>
+                                <w:szCs w:val="32"/>
+                                <w:lang w:val="fr-FR"/>
+                              </w:rPr>
+                            </w:pPr>
+                            <w:proofErr w:type="spellStart"/>
+                            <w:r>
+                              <w:rPr>
+                                <w:b/>
+                                <w:bCs/>
+                                <w:color w:val="808080" w:themeColor="text1" w:themeTint="7F"/>
+                                <w:sz w:val="32"/>
+                                <w:szCs w:val="32"/>
+                                <w:lang w:val="fr-FR"/>
+                              </w:rPr>
+                              <w:t>Cătălin</w:t>
+                            </w:r>
+                            <w:proofErr w:type="spellEnd"/>
+                            <w:r>
+                              <w:rPr>
+                                <w:b/>
+                                <w:bCs/>
+                                <w:color w:val="808080" w:themeColor="text1" w:themeTint="7F"/>
+                                <w:sz w:val="32"/>
+                                <w:szCs w:val="32"/>
+                                <w:lang w:val="fr-FR"/>
+                              </w:rPr>
+                              <w:t xml:space="preserve"> </w:t>
+                            </w:r>
+                            <w:proofErr w:type="spellStart"/>
+                            <w:r>
+                              <w:rPr>
+                                <w:b/>
+                                <w:bCs/>
+                                <w:color w:val="808080" w:themeColor="text1" w:themeTint="7F"/>
+                                <w:sz w:val="32"/>
+                                <w:szCs w:val="32"/>
+                                <w:lang w:val="fr-FR"/>
+                              </w:rPr>
+                              <w:t>Voicu</w:t>
+                            </w:r>
+                            <w:proofErr w:type="spellEnd"/>
+                            <w:r>
+                              <w:rPr>
+                                <w:b/>
+                                <w:bCs/>
+                                <w:color w:val="808080" w:themeColor="text1" w:themeTint="7F"/>
+                                <w:sz w:val="32"/>
+                                <w:szCs w:val="32"/>
+                                <w:lang w:val="fr-FR"/>
+                              </w:rPr>
+                              <w:t xml:space="preserve"> – 1240 F</w:t>
+                            </w:r>
+                          </w:p>
+                        </w:sdtContent>
+                      </w:sdt>
+                      <w:p>
+                        <w:pPr>
+                          <w:rPr>
+                            <w:b/>
+                            <w:bCs/>
+                            <w:color w:val="808080" w:themeColor="text1" w:themeTint="7F"/>
+                            <w:sz w:val="32"/>
+                            <w:szCs w:val="32"/>
+                            <w:lang w:val="fr-FR"/>
+                          </w:rPr>
+                        </w:pPr>
+                      </w:p>
+                      <w:p>
+                        <w:pPr>
+                          <w:rPr>
+                            <w:b/>
+                            <w:bCs/>
+                            <w:color w:val="808080" w:themeColor="text1" w:themeTint="7F"/>
+                            <w:sz w:val="32"/>
+                            <w:szCs w:val="32"/>
+                            <w:lang w:val="fr-FR"/>
+                          </w:rPr>
+                        </w:pPr>
+                      </w:p>
+                    </w:txbxContent>
+                  </v:textbox>
+                </v:rect>
+                <w10:wrap anchorx="page" anchory="margin"/>
+              </v:group>
+            </w:pict>
+          </w:r>
+        </w:p>
+      </w:sdtContent>
+    </w:sdt>
+    <w:p>
+      <w:pPr>
+        <w:rPr>
+          <w:lang w:val="fr-FR"/>
+        </w:rPr>
+      </w:pPr>
+    </w:p>
+    <w:p>
+      <w:pPr>
+        <w:rPr>
+          <w:lang w:val="fr-FR"/>
+        </w:rPr>
+      </w:pPr>
+    </w:p>
+    <w:p>
+      <w:pPr>
+        <w:rPr>
+          <w:lang w:val="fr-FR"/>
+        </w:rPr>
+      </w:pPr>
+    </w:p>
+    <w:p>
+      <w:pPr>
+        <w:rPr>
+          <w:lang w:val="fr-FR"/>
+        </w:rPr>
+      </w:pPr>
+    </w:p>
+    <w:p>
+      <w:pPr>
+        <w:rPr>
+          <w:lang w:val="fr-FR"/>
+        </w:rPr>
+      </w:pPr>
+    </w:p>
+    <w:p>
+      <w:pPr>
+        <w:rPr>
+          <w:lang w:val="fr-FR"/>
+        </w:rPr>
+      </w:pPr>
+    </w:p>
+    <w:p>
+      <w:pPr>
+        <w:rPr>
+          <w:lang w:val="fr-FR"/>
+        </w:rPr>
+      </w:pPr>
+    </w:p>
+    <w:p>
+      <w:pPr>
+        <w:rPr>
+          <w:lang w:val="fr-FR"/>
+        </w:rPr>
+      </w:pPr>
+    </w:p>
+    <w:p>
+      <w:pPr>
+        <w:rPr>
+          <w:lang w:val="fr-FR"/>
+        </w:rPr>
+      </w:pPr>
+    </w:p>
+    <w:p>
+      <w:pPr>
+        <w:rPr>
+          <w:lang w:val="fr-FR"/>
+        </w:rPr>
+      </w:pPr>
+    </w:p>
+    <w:p>
+      <w:pPr>
+        <w:rPr>
+          <w:lang w:val="fr-FR"/>
+        </w:rPr>
+      </w:pPr>
+    </w:p>
+    <w:p>
+      <w:pPr>
+        <w:rPr>
+          <w:lang w:val="fr-FR"/>
+        </w:rPr>
+      </w:pPr>
+    </w:p>
+    <w:p>
+      <w:pPr>
+        <w:rPr>
+          <w:lang w:val="fr-FR"/>
+        </w:rPr>
+      </w:pPr>
+    </w:p>
+    <w:p>
+      <w:pPr>
+        <w:rPr>
+          <w:lang w:val="fr-FR"/>
+        </w:rPr>
+      </w:pPr>
+      <w:r>
+        <w:rPr>
+          <w:noProof/>
+          <w:lang w:val="fr-FR" w:eastAsia="zh-TW"/>
+        </w:rPr>
+        <w:pict>
+          <v:shapetype id="_x0000_t202" coordsize="21600,21600" o:spt="202" path="m,l,21600r21600,l21600,xe">
+            <v:stroke joinstyle="miter"/>
+            <v:path gradientshapeok="t" o:connecttype="rect"/>
+          </v:shapetype>
+          <v:shape id="_x0000_s1047" type="#_x0000_t202" style="position:absolute;margin-left:18pt;margin-top:3.4pt;width:187.2pt;height:25.9pt;z-index:251668480;mso-width-percent:400;mso-width-percent:400;mso-width-relative:margin;mso-height-relative:margin" filled="f" stroked="f">
+            <v:textbox>
+              <w:txbxContent>
+                <w:p>
+                  <w:pPr>
+                    <w:rPr>
+                      <w:b/>
+                      <w:bCs/>
+                      <w:color w:val="808080" w:themeColor="text1" w:themeTint="7F"/>
+                      <w:sz w:val="32"/>
+                      <w:szCs w:val="32"/>
+                    </w:rPr>
+                  </w:pPr>
+                  <w:proofErr w:type="spellStart"/>
+                  <w:r>
+                    <w:rPr>
+                      <w:b/>
+                      <w:bCs/>
+                      <w:color w:val="808080" w:themeColor="text1" w:themeTint="7F"/>
+                      <w:sz w:val="32"/>
+                      <w:szCs w:val="32"/>
+                      <w:lang w:val="en-GB"/>
+                    </w:rPr>
+                    <w:t>Răzvan</w:t>
+                  </w:r>
+                  <w:proofErr w:type="spellEnd"/>
+                  <w:r>
+                    <w:rPr>
+                      <w:b/>
+                      <w:bCs/>
+                      <w:color w:val="808080" w:themeColor="text1" w:themeTint="7F"/>
+                      <w:sz w:val="32"/>
+                      <w:szCs w:val="32"/>
+                      <w:lang w:val="en-GB"/>
+                    </w:rPr>
+                    <w:t xml:space="preserve"> </w:t>
+                  </w:r>
+                  <w:proofErr w:type="spellStart"/>
+                  <w:r>
+                    <w:rPr>
+                      <w:b/>
+                      <w:bCs/>
+                      <w:color w:val="808080" w:themeColor="text1" w:themeTint="7F"/>
+                      <w:sz w:val="32"/>
+                      <w:szCs w:val="32"/>
+                      <w:lang w:val="en-GB"/>
+                    </w:rPr>
+                    <w:t>Balan</w:t>
+                  </w:r>
+                  <w:proofErr w:type="spellEnd"/>
+                  <w:r>
+                    <w:rPr>
+                      <w:b/>
+                      <w:bCs/>
+                      <w:color w:val="808080" w:themeColor="text1" w:themeTint="7F"/>
+                      <w:sz w:val="32"/>
+                      <w:szCs w:val="32"/>
+                      <w:lang w:val="en-GB"/>
+                    </w:rPr>
+                    <w:t xml:space="preserve"> – 1240 F</w:t>
+                  </w:r>
+                </w:p>
+                <w:p/>
+              </w:txbxContent>
+            </v:textbox>
+          </v:shape>
+        </w:pict>
+      </w:r>
+    </w:p>
+    <w:p>
+      <w:pPr>
+        <w:rPr>
+          <w:lang w:val="fr-FR"/>
+        </w:rPr>
+      </w:pPr>
+    </w:p>
+    <w:p>
+      <w:pPr>
+        <w:rPr>
+          <w:lang w:val="fr-FR"/>
+        </w:rPr>
+      </w:pPr>
+    </w:p>
+    <w:p>
+      <w:pPr>
+        <w:rPr>
+          <w:lang w:val="fr-FR"/>
+        </w:rPr>
+      </w:pPr>
+    </w:p>
+    <w:p>
+      <w:pPr>
+        <w:rPr>
+          <w:lang w:val="fr-FR"/>
+        </w:rPr>
+      </w:pPr>
+    </w:p>
+    <w:p>
+      <w:pPr>
+        <w:rPr>
+          <w:lang w:val="fr-FR"/>
+        </w:rPr>
+      </w:pPr>
+    </w:p>
+    <w:p>
+      <w:pPr>
+        <w:rPr>
+          <w:lang w:val="fr-FR"/>
+        </w:rPr>
+      </w:pPr>
+    </w:p>
+    <w:p>
+      <w:pPr>
+        <w:rPr>
+          <w:lang w:val="fr-FR"/>
+        </w:rPr>
+      </w:pPr>
+    </w:p>
+    <w:p>
+      <w:pPr>
+        <w:rPr>
+          <w:lang w:val="fr-FR"/>
+        </w:rPr>
+      </w:pPr>
+    </w:p>
+    <w:p>
+      <w:pPr>
+        <w:rPr>
+          <w:lang w:val="fr-FR"/>
+        </w:rPr>
+      </w:pPr>
+    </w:p>
+    <w:p>
+      <w:pPr>
+        <w:rPr>
+          <w:lang w:val="fr-FR"/>
+        </w:rPr>
+      </w:pPr>
+    </w:p>
+    <w:p>
+      <w:pPr>
+        <w:rPr>
+          <w:lang w:val="fr-FR"/>
+        </w:rPr>
+      </w:pPr>
+    </w:p>
+    <w:p>
+      <w:pPr>
+        <w:rPr>
+          <w:lang w:val="fr-FR"/>
+        </w:rPr>
+      </w:pPr>
+    </w:p>
+    <w:p>
+      <w:pPr>
+        <w:rPr>
+          <w:lang w:val="fr-FR"/>
+        </w:rPr>
+      </w:pPr>
+    </w:p>
+    <w:p>
+      <w:pPr>
+        <w:rPr>
+          <w:lang w:val="fr-FR"/>
+        </w:rPr>
+      </w:pPr>
+    </w:p>
+    <w:sdt>
+      <w:sdtPr>
+        <w:rPr>
+          <w:rFonts w:asciiTheme="minorHAnsi" w:eastAsiaTheme="minorHAnsi" w:hAnsiTheme="minorHAnsi" w:cstheme="minorBidi"/>
+          <w:color w:val="auto"/>
+          <w:sz w:val="22"/>
+          <w:szCs w:val="22"/>
+        </w:rPr>
         <w:id w:val="-1086302587"/>
         <w:docPartObj>
           <w:docPartGallery w:val="Table of Contents"/>
@@ -149,23 +813,33 @@
       </w:sdtPr>
       <w:sdtEndPr>
         <w:rPr>
-          <w:rFonts w:asciiTheme="minorHAnsi" w:eastAsiaTheme="minorHAnsi" w:hAnsiTheme="minorHAnsi" w:cstheme="minorBidi"/>
           <w:b/>
           <w:bCs/>
           <w:noProof/>
-          <w:color w:val="auto"/>
-          <w:sz w:val="22"/>
-          <w:szCs w:val="22"/>
         </w:rPr>
       </w:sdtEndPr>
       <w:sdtContent>
         <w:p>
           <w:pPr>
             <w:pStyle w:val="TOCHeading"/>
+            <w:rPr>
+              <w:lang w:val="fr-CH"/>
+            </w:rPr>
           </w:pPr>
           <w:r>
-            <w:t>Table of Contents</w:t>
+            <w:t>Table</w:t>
           </w:r>
+          <w:r>
+            <w:t xml:space="preserve"> des mat</w:t>
+          </w:r>
+          <w:proofErr w:type="spellStart"/>
+          <w:r>
+            <w:rPr>
+              <w:lang w:val="fr-CH"/>
+            </w:rPr>
+            <w:t>ières</w:t>
+          </w:r>
+          <w:proofErr w:type="spellEnd"/>
         </w:p>
         <w:p>
           <w:pPr>
@@ -536,6 +1210,13 @@
     <w:p/>
     <w:p/>
     <w:p/>
+    <w:p/>
+    <w:p/>
+    <w:p/>
+    <w:p/>
+    <w:p/>
+    <w:p/>
+    <w:p/>
     <w:p>
       <w:pPr>
         <w:pStyle w:val="Heading1"/>
@@ -544,14 +1225,15 @@
           <w:numId w:val="1"/>
         </w:numPr>
       </w:pPr>
-      <w:bookmarkStart w:id="1" w:name="_Toc388547955"/>
-      <w:r>
+      <w:bookmarkStart w:id="0" w:name="_Toc388547955"/>
+      <w:r>
+        <w:lastRenderedPageBreak/>
         <w:t xml:space="preserve">Le but du </w:t>
       </w:r>
       <w:r>
         <w:t>project</w:t>
       </w:r>
-      <w:bookmarkEnd w:id="1"/>
+      <w:bookmarkEnd w:id="0"/>
     </w:p>
     <w:p/>
     <w:p>
@@ -610,20 +1292,26 @@
           <w:lang w:val="fr-FR"/>
         </w:rPr>
       </w:pPr>
-      <w:bookmarkStart w:id="2" w:name="_Toc388547956"/>
-      <w:r>
-        <w:rPr>
-          <w:lang w:val="fr-FR"/>
-        </w:rPr>
-        <w:t>Les technologies utilises</w:t>
-      </w:r>
-      <w:bookmarkEnd w:id="2"/>
-      <w:r>
-        <w:rPr>
-          <w:lang w:val="fr-FR"/>
-        </w:rPr>
-        <w:t xml:space="preserve"> </w:t>
-      </w:r>
+      <w:bookmarkStart w:id="1" w:name="_Toc388547956"/>
+      <w:r>
+        <w:rPr>
+          <w:lang w:val="fr-FR"/>
+        </w:rPr>
+        <w:t>Les technologies utilis</w:t>
+      </w:r>
+      <w:r>
+        <w:rPr>
+          <w:lang w:val="fr-FR"/>
+        </w:rPr>
+        <w:t>é</w:t>
+      </w:r>
+      <w:r>
+        <w:rPr>
+          <w:lang w:val="fr-FR"/>
+        </w:rPr>
+        <w:t>es</w:t>
+      </w:r>
+      <w:bookmarkEnd w:id="1"/>
     </w:p>
     <w:p>
       <w:pPr>
@@ -640,11 +1328,13 @@
           <w:numId w:val="2"/>
         </w:numPr>
         <w:rPr>
-          <w:lang w:val="fr-FR"/>
-        </w:rPr>
-      </w:pPr>
-      <w:r>
-        <w:rPr>
+          <w:b/>
+          <w:lang w:val="fr-FR"/>
+        </w:rPr>
+      </w:pPr>
+      <w:r>
+        <w:rPr>
+          <w:b/>
           <w:lang w:val="fr-FR"/>
         </w:rPr>
         <w:t>ASP.NET C#</w:t>
@@ -705,11 +1395,13 @@
           <w:numId w:val="2"/>
         </w:numPr>
         <w:rPr>
-          <w:lang w:val="fr-FR"/>
-        </w:rPr>
-      </w:pPr>
-      <w:r>
-        <w:rPr>
+          <w:b/>
+          <w:lang w:val="fr-FR"/>
+        </w:rPr>
+      </w:pPr>
+      <w:r>
+        <w:rPr>
+          <w:b/>
           <w:lang w:val="fr-FR"/>
         </w:rPr>
         <w:t>HTML5</w:t>
@@ -816,14 +1508,7 @@
         <w:rPr>
           <w:lang w:val="fr-FR"/>
         </w:rPr>
-        <w:t xml:space="preserve"> . Plusieurs caractéristiques de HTML5 ont été construites avec l'examen de pouvoir fonctionner sur des appareils de faible puissance tels que les smartphones et les tablettes. </w:t>
-      </w:r>
-      <w:r>
-        <w:rPr>
-          <w:lang w:val="fr-FR"/>
-        </w:rPr>
-        <w:lastRenderedPageBreak/>
-        <w:t xml:space="preserve">En Décembre </w:t>
+        <w:t xml:space="preserve"> . Plusieurs caractéristiques de HTML5 ont été construites avec l'examen de pouvoir fonctionner sur des appareils de faible puissance tels que les smartphones et les tablettes. En Décembre </w:t>
       </w:r>
       <w:proofErr w:type="gramStart"/>
       <w:r>
@@ -844,21 +1529,7 @@
         <w:rPr>
           <w:lang w:val="fr-FR"/>
         </w:rPr>
-        <w:t>Strategy</w:t>
-      </w:r>
-      <w:proofErr w:type="spellEnd"/>
-      <w:r>
-        <w:rPr>
-          <w:lang w:val="fr-FR"/>
-        </w:rPr>
-        <w:t xml:space="preserve"> </w:t>
-      </w:r>
-      <w:proofErr w:type="spellStart"/>
-      <w:r>
-        <w:rPr>
-          <w:lang w:val="fr-FR"/>
-        </w:rPr>
-        <w:t>Analytics</w:t>
+        <w:t>StrategyAnalytics</w:t>
       </w:r>
       <w:proofErr w:type="spellEnd"/>
       <w:r>
@@ -891,11 +1562,13 @@
           <w:numId w:val="2"/>
         </w:numPr>
         <w:rPr>
-          <w:lang w:val="fr-FR"/>
-        </w:rPr>
-      </w:pPr>
-      <w:r>
-        <w:rPr>
+          <w:b/>
+          <w:lang w:val="fr-FR"/>
+        </w:rPr>
+      </w:pPr>
+      <w:r>
+        <w:rPr>
+          <w:b/>
           <w:lang w:val="fr-FR"/>
         </w:rPr>
         <w:t>CSS 3</w:t>
@@ -944,7 +1617,14 @@
         <w:rPr>
           <w:lang w:val="fr-FR"/>
         </w:rPr>
-        <w:t xml:space="preserve"> (CSS) est un langage de feuille de style utilisée pour décrire l'apparence et la mise en forme d'un document écrit dans un langage de balisage. Bien que le plus souvent utilisé pour les pages et les interfaces écrites en HTML et XHTML style web, la langue peut être appliquée à tout type de document XML, y compris XML brut, SVG et XUL. CSS est une spécification pierre angulaire de la bande et presque toutes les pages Web utilisent des feuilles de style CSS pour décrire leur présentation.</w:t>
+        <w:t xml:space="preserve"> (CSS) est un langage de feuille de style utilisée pour décrire l'apparence et la mise en forme d'un document écrit dans un langage de balisage. Bien que le plus souvent utilisé pour les pages et les interfaces écrites en HTML et XHTML style web, la langue peut être appliquée à tout type de document XML, y compris XML brut, SVG et </w:t>
+      </w:r>
+      <w:r>
+        <w:rPr>
+          <w:lang w:val="fr-FR"/>
+        </w:rPr>
+        <w:lastRenderedPageBreak/>
+        <w:t>XUL. CSS est une spécification pierre angulaire de la bande et presque toutes les pages Web utilisent des feuilles de style CSS pour décrire leur présentation.</w:t>
       </w:r>
     </w:p>
     <w:p>
@@ -964,12 +1644,14 @@
           <w:numId w:val="2"/>
         </w:numPr>
         <w:rPr>
+          <w:b/>
           <w:lang w:val="fr-FR"/>
         </w:rPr>
       </w:pPr>
       <w:proofErr w:type="spellStart"/>
       <w:r>
         <w:rPr>
+          <w:b/>
           <w:lang w:val="fr-FR"/>
         </w:rPr>
         <w:t>Javascript</w:t>
@@ -1017,11 +1699,13 @@
           <w:numId w:val="2"/>
         </w:numPr>
         <w:rPr>
-          <w:lang w:val="fr-FR"/>
-        </w:rPr>
-      </w:pPr>
-      <w:r>
-        <w:rPr>
+          <w:b/>
+          <w:lang w:val="fr-FR"/>
+        </w:rPr>
+      </w:pPr>
+      <w:r>
+        <w:rPr>
+          <w:b/>
           <w:lang w:val="fr-FR"/>
         </w:rPr>
         <w:t>XML</w:t>
@@ -1114,11 +1798,13 @@
           <w:numId w:val="2"/>
         </w:numPr>
         <w:rPr>
-          <w:lang w:val="fr-FR"/>
-        </w:rPr>
-      </w:pPr>
-      <w:r>
-        <w:rPr>
+          <w:b/>
+          <w:lang w:val="fr-FR"/>
+        </w:rPr>
+      </w:pPr>
+      <w:r>
+        <w:rPr>
+          <w:b/>
           <w:lang w:val="fr-FR"/>
         </w:rPr>
         <w:t>XSL</w:t>
@@ -1145,14 +1831,20 @@
         <w:rPr>
           <w:lang w:val="fr-FR"/>
         </w:rPr>
-        <w:t xml:space="preserve">Extensible </w:t>
+        <w:t xml:space="preserve">Extensible Style </w:t>
       </w:r>
       <w:proofErr w:type="spellStart"/>
       <w:r>
         <w:rPr>
           <w:lang w:val="fr-FR"/>
         </w:rPr>
-        <w:t>Stylesheet</w:t>
+        <w:t>S</w:t>
+      </w:r>
+      <w:r>
+        <w:rPr>
+          <w:lang w:val="fr-FR"/>
+        </w:rPr>
+        <w:t>heet</w:t>
       </w:r>
       <w:proofErr w:type="spellEnd"/>
       <w:r>
@@ -1318,6 +2010,69 @@
     </w:p>
     <w:p>
       <w:pPr>
+        <w:pStyle w:val="ListParagraph"/>
+        <w:ind w:left="1080"/>
+        <w:rPr>
+          <w:lang w:val="fr-FR"/>
+        </w:rPr>
+      </w:pPr>
+    </w:p>
+    <w:p>
+      <w:pPr>
+        <w:pStyle w:val="ListParagraph"/>
+        <w:ind w:left="1080"/>
+        <w:rPr>
+          <w:lang w:val="fr-FR"/>
+        </w:rPr>
+      </w:pPr>
+    </w:p>
+    <w:p>
+      <w:pPr>
+        <w:pStyle w:val="ListParagraph"/>
+        <w:ind w:left="1080"/>
+        <w:rPr>
+          <w:lang w:val="fr-FR"/>
+        </w:rPr>
+      </w:pPr>
+    </w:p>
+    <w:p>
+      <w:pPr>
+        <w:pStyle w:val="ListParagraph"/>
+        <w:ind w:left="1080"/>
+        <w:rPr>
+          <w:lang w:val="fr-FR"/>
+        </w:rPr>
+      </w:pPr>
+    </w:p>
+    <w:p>
+      <w:pPr>
+        <w:pStyle w:val="ListParagraph"/>
+        <w:ind w:left="1080"/>
+        <w:rPr>
+          <w:lang w:val="fr-FR"/>
+        </w:rPr>
+      </w:pPr>
+    </w:p>
+    <w:p>
+      <w:pPr>
+        <w:pStyle w:val="ListParagraph"/>
+        <w:ind w:left="1080"/>
+        <w:rPr>
+          <w:lang w:val="fr-FR"/>
+        </w:rPr>
+      </w:pPr>
+    </w:p>
+    <w:p>
+      <w:pPr>
+        <w:pStyle w:val="ListParagraph"/>
+        <w:ind w:left="1080"/>
+        <w:rPr>
+          <w:lang w:val="fr-FR"/>
+        </w:rPr>
+      </w:pPr>
+    </w:p>
+    <w:p>
+      <w:pPr>
         <w:pStyle w:val="Heading1"/>
         <w:numPr>
           <w:ilvl w:val="0"/>
@@ -1327,7 +2082,7 @@
           <w:lang w:val="fr-FR"/>
         </w:rPr>
       </w:pPr>
-      <w:bookmarkStart w:id="3" w:name="_Toc388547957"/>
+      <w:bookmarkStart w:id="2" w:name="_Toc388547957"/>
       <w:r>
         <w:rPr>
           <w:lang w:val="fr-FR"/>
@@ -1335,7 +2090,7 @@
         <w:lastRenderedPageBreak/>
         <w:t>Architecture</w:t>
       </w:r>
-      <w:bookmarkEnd w:id="3"/>
+      <w:bookmarkEnd w:id="2"/>
     </w:p>
     <w:p>
       <w:pPr>
@@ -1372,10 +2127,10 @@
                     </pic:cNvPicPr>
                   </pic:nvPicPr>
                   <pic:blipFill>
-                    <a:blip r:embed="rId6">
+                    <a:blip r:embed="rId7">
                       <a:extLst>
                         <a:ext uri="{28A0092B-C50C-407E-A947-70E740481C1C}">
-                          <a14:useLocalDpi xmlns:a14="http://schemas.microsoft.com/office/drawing/2010/main" val="0"/>
+                          <a14:useLocalDpi xmlns:a14="http://schemas.microsoft.com/office/drawing/2010/main" xmlns:wps="http://schemas.microsoft.com/office/word/2010/wordprocessingShape" xmlns:wpi="http://schemas.microsoft.com/office/word/2010/wordprocessingInk" xmlns:wpg="http://schemas.microsoft.com/office/word/2010/wordprocessingGroup" xmlns:w15="http://schemas.microsoft.com/office/word/2012/wordml" xmlns:w14="http://schemas.microsoft.com/office/word/2010/wordml" xmlns:w="http://schemas.openxmlformats.org/wordprocessingml/2006/main" xmlns:w10="urn:schemas-microsoft-com:office:word" xmlns:wp14="http://schemas.microsoft.com/office/word/2010/wordprocessingDrawing" xmlns:v="urn:schemas-microsoft-com:vml" xmlns:o="urn:schemas-microsoft-com:office:office" xmlns:mc="http://schemas.openxmlformats.org/markup-compatibility/2006" xmlns:wpc="http://schemas.microsoft.com/office/word/2010/wordprocessingCanvas" xmlns="" val="0"/>
                         </a:ext>
                       </a:extLst>
                     </a:blip>
@@ -1405,16 +2160,10 @@
       </w:r>
       <w:r>
         <w:rPr>
-          <w:lang w:val="fr-FR"/>
-        </w:rPr>
-        <w:t xml:space="preserve">                                                   </w:t>
-      </w:r>
-      <w:r>
-        <w:rPr>
           <w:noProof/>
         </w:rPr>
         <w:drawing>
-          <wp:inline distT="0" distB="0" distL="0" distR="0" wp14:anchorId="49035C1F" wp14:editId="20F1E6C2">
+          <wp:inline distT="0" distB="0" distL="0" distR="0">
             <wp:extent cx="1371600" cy="1755648"/>
             <wp:effectExtent l="0" t="0" r="0" b="0"/>
             <wp:docPr id="12" name="Picture 12"/>
@@ -1431,10 +2180,10 @@
                     </pic:cNvPicPr>
                   </pic:nvPicPr>
                   <pic:blipFill>
-                    <a:blip r:embed="rId7" cstate="print">
+                    <a:blip r:embed="rId8" cstate="print">
                       <a:extLst>
                         <a:ext uri="{28A0092B-C50C-407E-A947-70E740481C1C}">
-                          <a14:useLocalDpi xmlns:a14="http://schemas.microsoft.com/office/drawing/2010/main" val="0"/>
+                          <a14:useLocalDpi xmlns:a14="http://schemas.microsoft.com/office/drawing/2010/main" xmlns:wps="http://schemas.microsoft.com/office/word/2010/wordprocessingShape" xmlns:wpi="http://schemas.microsoft.com/office/word/2010/wordprocessingInk" xmlns:wpg="http://schemas.microsoft.com/office/word/2010/wordprocessingGroup" xmlns:w15="http://schemas.microsoft.com/office/word/2012/wordml" xmlns:w14="http://schemas.microsoft.com/office/word/2010/wordml" xmlns:w="http://schemas.openxmlformats.org/wordprocessingml/2006/main" xmlns:w10="urn:schemas-microsoft-com:office:word" xmlns:wp14="http://schemas.microsoft.com/office/word/2010/wordprocessingDrawing" xmlns:v="urn:schemas-microsoft-com:vml" xmlns:o="urn:schemas-microsoft-com:office:office" xmlns:mc="http://schemas.openxmlformats.org/markup-compatibility/2006" xmlns:wpc="http://schemas.microsoft.com/office/word/2010/wordprocessingCanvas" xmlns="" val="0"/>
                         </a:ext>
                       </a:extLst>
                     </a:blip>
@@ -1469,12 +2218,6 @@
           <w:lang w:val="fr-FR"/>
         </w:rPr>
       </w:pPr>
-      <w:r>
-        <w:rPr>
-          <w:lang w:val="fr-FR"/>
-        </w:rPr>
-        <w:t xml:space="preserve">                                                                                                        </w:t>
-      </w:r>
     </w:p>
     <w:p>
       <w:pPr>
@@ -1486,269 +2229,45 @@
         <w:rPr>
           <w:noProof/>
         </w:rPr>
-        <mc:AlternateContent>
-          <mc:Choice Requires="wps">
-            <w:drawing>
-              <wp:anchor distT="0" distB="0" distL="114300" distR="114300" simplePos="0" relativeHeight="251664384" behindDoc="0" locked="0" layoutInCell="1" allowOverlap="1">
-                <wp:simplePos x="0" y="0"/>
-                <wp:positionH relativeFrom="column">
-                  <wp:posOffset>2066306</wp:posOffset>
-                </wp:positionH>
-                <wp:positionV relativeFrom="paragraph">
-                  <wp:posOffset>407051</wp:posOffset>
-                </wp:positionV>
-                <wp:extent cx="3259777" cy="1923803"/>
-                <wp:effectExtent l="38100" t="38100" r="17145" b="19685"/>
-                <wp:wrapNone/>
-                <wp:docPr id="11" name="Straight Arrow Connector 11"/>
-                <wp:cNvGraphicFramePr/>
-                <a:graphic xmlns:a="http://schemas.openxmlformats.org/drawingml/2006/main">
-                  <a:graphicData uri="http://schemas.microsoft.com/office/word/2010/wordprocessingShape">
-                    <wps:wsp>
-                      <wps:cNvCnPr/>
-                      <wps:spPr>
-                        <a:xfrm flipH="1" flipV="1">
-                          <a:off x="0" y="0"/>
-                          <a:ext cx="3259777" cy="1923803"/>
-                        </a:xfrm>
-                        <a:prstGeom prst="straightConnector1">
-                          <a:avLst/>
-                        </a:prstGeom>
-                        <a:ln>
-                          <a:tailEnd type="triangle"/>
-                        </a:ln>
-                      </wps:spPr>
-                      <wps:style>
-                        <a:lnRef idx="1">
-                          <a:schemeClr val="accent1"/>
-                        </a:lnRef>
-                        <a:fillRef idx="0">
-                          <a:schemeClr val="accent1"/>
-                        </a:fillRef>
-                        <a:effectRef idx="0">
-                          <a:schemeClr val="accent1"/>
-                        </a:effectRef>
-                        <a:fontRef idx="minor">
-                          <a:schemeClr val="tx1"/>
-                        </a:fontRef>
-                      </wps:style>
-                      <wps:bodyPr/>
-                    </wps:wsp>
-                  </a:graphicData>
-                </a:graphic>
-              </wp:anchor>
-            </w:drawing>
-          </mc:Choice>
-          <mc:Fallback>
-            <w:pict>
-              <v:shapetype w14:anchorId="2AAFA71B" id="_x0000_t32" coordsize="21600,21600" o:spt="32" o:oned="t" path="m,l21600,21600e" filled="f">
-                <v:path arrowok="t" fillok="f" o:connecttype="none"/>
-                <o:lock v:ext="edit" shapetype="t"/>
-              </v:shapetype>
-              <v:shape id="Straight Arrow Connector 11" o:spid="_x0000_s1026" type="#_x0000_t32" style="position:absolute;margin-left:162.7pt;margin-top:32.05pt;width:256.7pt;height:151.5pt;flip:x y;z-index:251664384;visibility:visible;mso-wrap-style:square;mso-wrap-distance-left:9pt;mso-wrap-distance-top:0;mso-wrap-distance-right:9pt;mso-wrap-distance-bottom:0;mso-position-horizontal:absolute;mso-position-horizontal-relative:text;mso-position-vertical:absolute;mso-position-vertical-relative:text" o:gfxdata="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" strokecolor="#5b9bd5 [3204]" strokeweight=".5pt">
-                <v:stroke endarrow="block" joinstyle="miter"/>
-              </v:shape>
-            </w:pict>
-          </mc:Fallback>
-        </mc:AlternateContent>
+        <w:pict>
+          <v:shapetype id="_x0000_t32" coordsize="21600,21600" o:spt="32" o:oned="t" path="m,l21600,21600e" filled="f">
+            <v:path arrowok="t" fillok="f" o:connecttype="none"/>
+            <o:lock v:ext="edit" shapetype="t"/>
+          </v:shapetype>
+          <v:shape id="Straight Arrow Connector 11" o:spid="_x0000_s1026" type="#_x0000_t32" style="position:absolute;margin-left:162.7pt;margin-top:32.05pt;width:256.7pt;height:151.5pt;flip:x y;z-index:251664384;visibility:visible" o:gfxdata="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" strokecolor="#5b9bd5 [3204]" strokeweight=".5pt">
+            <v:stroke endarrow="block" joinstyle="miter"/>
+          </v:shape>
+        </w:pict>
       </w:r>
       <w:r>
         <w:rPr>
           <w:noProof/>
         </w:rPr>
-        <mc:AlternateContent>
-          <mc:Choice Requires="wps">
-            <w:drawing>
-              <wp:anchor distT="0" distB="0" distL="114300" distR="114300" simplePos="0" relativeHeight="251663360" behindDoc="0" locked="0" layoutInCell="1" allowOverlap="1">
-                <wp:simplePos x="0" y="0"/>
-                <wp:positionH relativeFrom="column">
-                  <wp:posOffset>1894114</wp:posOffset>
-                </wp:positionH>
-                <wp:positionV relativeFrom="paragraph">
-                  <wp:posOffset>608932</wp:posOffset>
-                </wp:positionV>
-                <wp:extent cx="2778826" cy="1484416"/>
-                <wp:effectExtent l="0" t="0" r="78740" b="59055"/>
-                <wp:wrapNone/>
-                <wp:docPr id="10" name="Straight Arrow Connector 10"/>
-                <wp:cNvGraphicFramePr/>
-                <a:graphic xmlns:a="http://schemas.openxmlformats.org/drawingml/2006/main">
-                  <a:graphicData uri="http://schemas.microsoft.com/office/word/2010/wordprocessingShape">
-                    <wps:wsp>
-                      <wps:cNvCnPr/>
-                      <wps:spPr>
-                        <a:xfrm>
-                          <a:off x="0" y="0"/>
-                          <a:ext cx="2778826" cy="1484416"/>
-                        </a:xfrm>
-                        <a:prstGeom prst="straightConnector1">
-                          <a:avLst/>
-                        </a:prstGeom>
-                        <a:ln>
-                          <a:tailEnd type="triangle"/>
-                        </a:ln>
-                      </wps:spPr>
-                      <wps:style>
-                        <a:lnRef idx="1">
-                          <a:schemeClr val="accent1"/>
-                        </a:lnRef>
-                        <a:fillRef idx="0">
-                          <a:schemeClr val="accent1"/>
-                        </a:fillRef>
-                        <a:effectRef idx="0">
-                          <a:schemeClr val="accent1"/>
-                        </a:effectRef>
-                        <a:fontRef idx="minor">
-                          <a:schemeClr val="tx1"/>
-                        </a:fontRef>
-                      </wps:style>
-                      <wps:bodyPr/>
-                    </wps:wsp>
-                  </a:graphicData>
-                </a:graphic>
-              </wp:anchor>
-            </w:drawing>
-          </mc:Choice>
-          <mc:Fallback>
-            <w:pict>
-              <v:shape w14:anchorId="4E6CFF4B" id="Straight Arrow Connector 10" o:spid="_x0000_s1026" type="#_x0000_t32" style="position:absolute;margin-left:149.15pt;margin-top:47.95pt;width:218.8pt;height:116.9pt;z-index:251663360;visibility:visible;mso-wrap-style:square;mso-wrap-distance-left:9pt;mso-wrap-distance-top:0;mso-wrap-distance-right:9pt;mso-wrap-distance-bottom:0;mso-position-horizontal:absolute;mso-position-horizontal-relative:text;mso-position-vertical:absolute;mso-position-vertical-relative:text" o:gfxdata="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" strokecolor="#5b9bd5 [3204]" strokeweight=".5pt">
-                <v:stroke endarrow="block" joinstyle="miter"/>
-              </v:shape>
-            </w:pict>
-          </mc:Fallback>
-        </mc:AlternateContent>
+        <w:pict>
+          <v:shape id="Straight Arrow Connector 10" o:spid="_x0000_s1031" type="#_x0000_t32" style="position:absolute;margin-left:149.15pt;margin-top:47.95pt;width:218.8pt;height:116.9pt;z-index:251663360;visibility:visible" o:gfxdata="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" strokecolor="#5b9bd5 [3204]" strokeweight=".5pt">
+            <v:stroke endarrow="block" joinstyle="miter"/>
+          </v:shape>
+        </w:pict>
       </w:r>
       <w:r>
         <w:rPr>
           <w:noProof/>
         </w:rPr>
-        <mc:AlternateContent>
-          <mc:Choice Requires="wps">
-            <w:drawing>
-              <wp:anchor distT="0" distB="0" distL="114300" distR="114300" simplePos="0" relativeHeight="251662336" behindDoc="0" locked="0" layoutInCell="1" allowOverlap="1">
-                <wp:simplePos x="0" y="0"/>
-                <wp:positionH relativeFrom="column">
-                  <wp:posOffset>1448790</wp:posOffset>
-                </wp:positionH>
-                <wp:positionV relativeFrom="paragraph">
-                  <wp:posOffset>923628</wp:posOffset>
-                </wp:positionV>
-                <wp:extent cx="130628" cy="1282535"/>
-                <wp:effectExtent l="0" t="38100" r="60325" b="13335"/>
-                <wp:wrapNone/>
-                <wp:docPr id="9" name="Straight Arrow Connector 9"/>
-                <wp:cNvGraphicFramePr/>
-                <a:graphic xmlns:a="http://schemas.openxmlformats.org/drawingml/2006/main">
-                  <a:graphicData uri="http://schemas.microsoft.com/office/word/2010/wordprocessingShape">
-                    <wps:wsp>
-                      <wps:cNvCnPr/>
-                      <wps:spPr>
-                        <a:xfrm flipV="1">
-                          <a:off x="0" y="0"/>
-                          <a:ext cx="130628" cy="1282535"/>
-                        </a:xfrm>
-                        <a:prstGeom prst="straightConnector1">
-                          <a:avLst/>
-                        </a:prstGeom>
-                        <a:ln>
-                          <a:tailEnd type="triangle"/>
-                        </a:ln>
-                      </wps:spPr>
-                      <wps:style>
-                        <a:lnRef idx="1">
-                          <a:schemeClr val="accent1"/>
-                        </a:lnRef>
-                        <a:fillRef idx="0">
-                          <a:schemeClr val="accent1"/>
-                        </a:fillRef>
-                        <a:effectRef idx="0">
-                          <a:schemeClr val="accent1"/>
-                        </a:effectRef>
-                        <a:fontRef idx="minor">
-                          <a:schemeClr val="tx1"/>
-                        </a:fontRef>
-                      </wps:style>
-                      <wps:bodyPr/>
-                    </wps:wsp>
-                  </a:graphicData>
-                </a:graphic>
-              </wp:anchor>
-            </w:drawing>
-          </mc:Choice>
-          <mc:Fallback>
-            <w:pict>
-              <v:shape w14:anchorId="0A233C67" id="Straight Arrow Connector 9" o:spid="_x0000_s1026" type="#_x0000_t32" style="position:absolute;margin-left:114.1pt;margin-top:72.75pt;width:10.3pt;height:101pt;flip:y;z-index:251662336;visibility:visible;mso-wrap-style:square;mso-wrap-distance-left:9pt;mso-wrap-distance-top:0;mso-wrap-distance-right:9pt;mso-wrap-distance-bottom:0;mso-position-horizontal:absolute;mso-position-horizontal-relative:text;mso-position-vertical:absolute;mso-position-vertical-relative:text" o:gfxdata="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" strokecolor="#5b9bd5 [3204]" strokeweight=".5pt">
-                <v:stroke endarrow="block" joinstyle="miter"/>
-              </v:shape>
-            </w:pict>
-          </mc:Fallback>
-        </mc:AlternateContent>
+        <w:pict>
+          <v:shape id="Straight Arrow Connector 9" o:spid="_x0000_s1030" type="#_x0000_t32" style="position:absolute;margin-left:114.1pt;margin-top:72.75pt;width:10.3pt;height:101pt;flip:y;z-index:251662336;visibility:visible" o:gfxdata="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" strokecolor="#5b9bd5 [3204]" strokeweight=".5pt">
+            <v:stroke endarrow="block" joinstyle="miter"/>
+          </v:shape>
+        </w:pict>
       </w:r>
       <w:r>
         <w:rPr>
           <w:noProof/>
         </w:rPr>
-        <mc:AlternateContent>
-          <mc:Choice Requires="wps">
-            <w:drawing>
-              <wp:anchor distT="0" distB="0" distL="114300" distR="114300" simplePos="0" relativeHeight="251659264" behindDoc="0" locked="0" layoutInCell="1" allowOverlap="1">
-                <wp:simplePos x="0" y="0"/>
-                <wp:positionH relativeFrom="column">
-                  <wp:posOffset>1128156</wp:posOffset>
-                </wp:positionH>
-                <wp:positionV relativeFrom="paragraph">
-                  <wp:posOffset>1256137</wp:posOffset>
-                </wp:positionV>
-                <wp:extent cx="136566" cy="783772"/>
-                <wp:effectExtent l="0" t="0" r="53975" b="54610"/>
-                <wp:wrapNone/>
-                <wp:docPr id="6" name="Straight Arrow Connector 6"/>
-                <wp:cNvGraphicFramePr/>
-                <a:graphic xmlns:a="http://schemas.openxmlformats.org/drawingml/2006/main">
-                  <a:graphicData uri="http://schemas.microsoft.com/office/word/2010/wordprocessingShape">
-                    <wps:wsp>
-                      <wps:cNvCnPr/>
-                      <wps:spPr>
-                        <a:xfrm>
-                          <a:off x="0" y="0"/>
-                          <a:ext cx="136566" cy="783772"/>
-                        </a:xfrm>
-                        <a:prstGeom prst="straightConnector1">
-                          <a:avLst/>
-                        </a:prstGeom>
-                        <a:ln>
-                          <a:tailEnd type="triangle"/>
-                        </a:ln>
-                      </wps:spPr>
-                      <wps:style>
-                        <a:lnRef idx="1">
-                          <a:schemeClr val="accent1"/>
-                        </a:lnRef>
-                        <a:fillRef idx="0">
-                          <a:schemeClr val="accent1"/>
-                        </a:fillRef>
-                        <a:effectRef idx="0">
-                          <a:schemeClr val="accent1"/>
-                        </a:effectRef>
-                        <a:fontRef idx="minor">
-                          <a:schemeClr val="tx1"/>
-                        </a:fontRef>
-                      </wps:style>
-                      <wps:bodyPr/>
-                    </wps:wsp>
-                  </a:graphicData>
-                </a:graphic>
-              </wp:anchor>
-            </w:drawing>
-          </mc:Choice>
-          <mc:Fallback>
-            <w:pict>
-              <v:shape w14:anchorId="378D856B" id="Straight Arrow Connector 6" o:spid="_x0000_s1026" type="#_x0000_t32" style="position:absolute;margin-left:88.85pt;margin-top:98.9pt;width:10.75pt;height:61.7pt;z-index:251659264;visibility:visible;mso-wrap-style:square;mso-wrap-distance-left:9pt;mso-wrap-distance-top:0;mso-wrap-distance-right:9pt;mso-wrap-distance-bottom:0;mso-position-horizontal:absolute;mso-position-horizontal-relative:text;mso-position-vertical:absolute;mso-position-vertical-relative:text" o:gfxdata="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" strokecolor="#5b9bd5 [3204]" strokeweight=".5pt">
-                <v:stroke endarrow="block" joinstyle="miter"/>
-              </v:shape>
-            </w:pict>
-          </mc:Fallback>
-        </mc:AlternateContent>
+        <w:pict>
+          <v:shape id="Straight Arrow Connector 6" o:spid="_x0000_s1029" type="#_x0000_t32" style="position:absolute;margin-left:88.85pt;margin-top:98.9pt;width:10.75pt;height:61.7pt;z-index:251659264;visibility:visible" o:gfxdata="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" strokecolor="#5b9bd5 [3204]" strokeweight=".5pt">
+            <v:stroke endarrow="block" joinstyle="miter"/>
+          </v:shape>
+        </w:pict>
       </w:r>
       <w:r>
         <w:rPr>
@@ -1772,10 +2291,10 @@
                     </pic:cNvPicPr>
                   </pic:nvPicPr>
                   <pic:blipFill>
-                    <a:blip r:embed="rId8" cstate="print">
+                    <a:blip r:embed="rId9" cstate="print">
                       <a:extLst>
                         <a:ext uri="{28A0092B-C50C-407E-A947-70E740481C1C}">
-                          <a14:useLocalDpi xmlns:a14="http://schemas.microsoft.com/office/drawing/2010/main" val="0"/>
+                          <a14:useLocalDpi xmlns:a14="http://schemas.microsoft.com/office/drawing/2010/main" xmlns:wps="http://schemas.microsoft.com/office/word/2010/wordprocessingShape" xmlns:wpi="http://schemas.microsoft.com/office/word/2010/wordprocessingInk" xmlns:wpg="http://schemas.microsoft.com/office/word/2010/wordprocessingGroup" xmlns:w15="http://schemas.microsoft.com/office/word/2012/wordml" xmlns:w14="http://schemas.microsoft.com/office/word/2010/wordml" xmlns:w="http://schemas.openxmlformats.org/wordprocessingml/2006/main" xmlns:w10="urn:schemas-microsoft-com:office:word" xmlns:wp14="http://schemas.microsoft.com/office/word/2010/wordprocessingDrawing" xmlns:v="urn:schemas-microsoft-com:vml" xmlns:o="urn:schemas-microsoft-com:office:office" xmlns:mc="http://schemas.openxmlformats.org/markup-compatibility/2006" xmlns:wpc="http://schemas.microsoft.com/office/word/2010/wordprocessingCanvas" xmlns="" val="0"/>
                         </a:ext>
                       </a:extLst>
                     </a:blip>
@@ -1821,133 +2340,21 @@
         <w:rPr>
           <w:noProof/>
         </w:rPr>
-        <mc:AlternateContent>
-          <mc:Choice Requires="wps">
-            <w:drawing>
-              <wp:anchor distT="0" distB="0" distL="114300" distR="114300" simplePos="0" relativeHeight="251661312" behindDoc="0" locked="0" layoutInCell="1" allowOverlap="1">
-                <wp:simplePos x="0" y="0"/>
-                <wp:positionH relativeFrom="column">
-                  <wp:posOffset>1965366</wp:posOffset>
-                </wp:positionH>
-                <wp:positionV relativeFrom="paragraph">
-                  <wp:posOffset>385989</wp:posOffset>
-                </wp:positionV>
-                <wp:extent cx="2185060" cy="0"/>
-                <wp:effectExtent l="38100" t="76200" r="0" b="95250"/>
-                <wp:wrapNone/>
-                <wp:docPr id="8" name="Straight Arrow Connector 8"/>
-                <wp:cNvGraphicFramePr/>
-                <a:graphic xmlns:a="http://schemas.openxmlformats.org/drawingml/2006/main">
-                  <a:graphicData uri="http://schemas.microsoft.com/office/word/2010/wordprocessingShape">
-                    <wps:wsp>
-                      <wps:cNvCnPr/>
-                      <wps:spPr>
-                        <a:xfrm flipH="1">
-                          <a:off x="0" y="0"/>
-                          <a:ext cx="2185060" cy="0"/>
-                        </a:xfrm>
-                        <a:prstGeom prst="straightConnector1">
-                          <a:avLst/>
-                        </a:prstGeom>
-                        <a:ln>
-                          <a:tailEnd type="triangle"/>
-                        </a:ln>
-                      </wps:spPr>
-                      <wps:style>
-                        <a:lnRef idx="1">
-                          <a:schemeClr val="accent1"/>
-                        </a:lnRef>
-                        <a:fillRef idx="0">
-                          <a:schemeClr val="accent1"/>
-                        </a:fillRef>
-                        <a:effectRef idx="0">
-                          <a:schemeClr val="accent1"/>
-                        </a:effectRef>
-                        <a:fontRef idx="minor">
-                          <a:schemeClr val="tx1"/>
-                        </a:fontRef>
-                      </wps:style>
-                      <wps:bodyPr/>
-                    </wps:wsp>
-                  </a:graphicData>
-                </a:graphic>
-              </wp:anchor>
-            </w:drawing>
-          </mc:Choice>
-          <mc:Fallback>
-            <w:pict>
-              <v:shape w14:anchorId="566818BB" id="Straight Arrow Connector 8" o:spid="_x0000_s1026" type="#_x0000_t32" style="position:absolute;margin-left:154.75pt;margin-top:30.4pt;width:172.05pt;height:0;flip:x;z-index:251661312;visibility:visible;mso-wrap-style:square;mso-wrap-distance-left:9pt;mso-wrap-distance-top:0;mso-wrap-distance-right:9pt;mso-wrap-distance-bottom:0;mso-position-horizontal:absolute;mso-position-horizontal-relative:text;mso-position-vertical:absolute;mso-position-vertical-relative:text" o:gfxdata="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" strokecolor="#5b9bd5 [3204]" strokeweight=".5pt">
-                <v:stroke endarrow="block" joinstyle="miter"/>
-              </v:shape>
-            </w:pict>
-          </mc:Fallback>
-        </mc:AlternateContent>
+        <w:pict>
+          <v:shape id="Straight Arrow Connector 8" o:spid="_x0000_s1028" type="#_x0000_t32" style="position:absolute;margin-left:154.75pt;margin-top:30.4pt;width:172.05pt;height:0;flip:x;z-index:251661312;visibility:visible" o:gfxdata="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" strokecolor="#5b9bd5 [3204]" strokeweight=".5pt">
+            <v:stroke endarrow="block" joinstyle="miter"/>
+          </v:shape>
+        </w:pict>
       </w:r>
       <w:r>
         <w:rPr>
           <w:noProof/>
         </w:rPr>
-        <mc:AlternateContent>
-          <mc:Choice Requires="wps">
-            <w:drawing>
-              <wp:anchor distT="0" distB="0" distL="114300" distR="114300" simplePos="0" relativeHeight="251660288" behindDoc="0" locked="0" layoutInCell="1" allowOverlap="1">
-                <wp:simplePos x="0" y="0"/>
-                <wp:positionH relativeFrom="column">
-                  <wp:posOffset>2101932</wp:posOffset>
-                </wp:positionH>
-                <wp:positionV relativeFrom="paragraph">
-                  <wp:posOffset>760062</wp:posOffset>
-                </wp:positionV>
-                <wp:extent cx="2012868" cy="59377"/>
-                <wp:effectExtent l="0" t="19050" r="83185" b="93345"/>
-                <wp:wrapNone/>
-                <wp:docPr id="7" name="Straight Arrow Connector 7"/>
-                <wp:cNvGraphicFramePr/>
-                <a:graphic xmlns:a="http://schemas.openxmlformats.org/drawingml/2006/main">
-                  <a:graphicData uri="http://schemas.microsoft.com/office/word/2010/wordprocessingShape">
-                    <wps:wsp>
-                      <wps:cNvCnPr/>
-                      <wps:spPr>
-                        <a:xfrm>
-                          <a:off x="0" y="0"/>
-                          <a:ext cx="2012868" cy="59377"/>
-                        </a:xfrm>
-                        <a:prstGeom prst="straightConnector1">
-                          <a:avLst/>
-                        </a:prstGeom>
-                        <a:ln>
-                          <a:tailEnd type="triangle"/>
-                        </a:ln>
-                      </wps:spPr>
-                      <wps:style>
-                        <a:lnRef idx="1">
-                          <a:schemeClr val="accent1"/>
-                        </a:lnRef>
-                        <a:fillRef idx="0">
-                          <a:schemeClr val="accent1"/>
-                        </a:fillRef>
-                        <a:effectRef idx="0">
-                          <a:schemeClr val="accent1"/>
-                        </a:effectRef>
-                        <a:fontRef idx="minor">
-                          <a:schemeClr val="tx1"/>
-                        </a:fontRef>
-                      </wps:style>
-                      <wps:bodyPr/>
-                    </wps:wsp>
-                  </a:graphicData>
-                </a:graphic>
-              </wp:anchor>
-            </w:drawing>
-          </mc:Choice>
-          <mc:Fallback>
-            <w:pict>
-              <v:shape w14:anchorId="4C67191F" id="Straight Arrow Connector 7" o:spid="_x0000_s1026" type="#_x0000_t32" style="position:absolute;margin-left:165.5pt;margin-top:59.85pt;width:158.5pt;height:4.7pt;z-index:251660288;visibility:visible;mso-wrap-style:square;mso-wrap-distance-left:9pt;mso-wrap-distance-top:0;mso-wrap-distance-right:9pt;mso-wrap-distance-bottom:0;mso-position-horizontal:absolute;mso-position-horizontal-relative:text;mso-position-vertical:absolute;mso-position-vertical-relative:text" o:gfxdata="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" strokecolor="#5b9bd5 [3204]" strokeweight=".5pt">
-                <v:stroke endarrow="block" joinstyle="miter"/>
-              </v:shape>
-            </w:pict>
-          </mc:Fallback>
-        </mc:AlternateContent>
+        <w:pict>
+          <v:shape id="Straight Arrow Connector 7" o:spid="_x0000_s1027" type="#_x0000_t32" style="position:absolute;margin-left:165.5pt;margin-top:59.85pt;width:158.5pt;height:4.7pt;z-index:251660288;visibility:visible" o:gfxdata="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" strokecolor="#5b9bd5 [3204]" strokeweight=".5pt">
+            <v:stroke endarrow="block" joinstyle="miter"/>
+          </v:shape>
+        </w:pict>
       </w:r>
       <w:r>
         <w:rPr>
@@ -1971,10 +2378,10 @@
                     </pic:cNvPicPr>
                   </pic:nvPicPr>
                   <pic:blipFill>
-                    <a:blip r:embed="rId9" cstate="print">
+                    <a:blip r:embed="rId10" cstate="print">
                       <a:extLst>
                         <a:ext uri="{28A0092B-C50C-407E-A947-70E740481C1C}">
-                          <a14:useLocalDpi xmlns:a14="http://schemas.microsoft.com/office/drawing/2010/main" val="0"/>
+                          <a14:useLocalDpi xmlns:a14="http://schemas.microsoft.com/office/drawing/2010/main" xmlns:wps="http://schemas.microsoft.com/office/word/2010/wordprocessingShape" xmlns:wpi="http://schemas.microsoft.com/office/word/2010/wordprocessingInk" xmlns:wpg="http://schemas.microsoft.com/office/word/2010/wordprocessingGroup" xmlns:w15="http://schemas.microsoft.com/office/word/2012/wordml" xmlns:w14="http://schemas.microsoft.com/office/word/2010/wordml" xmlns:w="http://schemas.openxmlformats.org/wordprocessingml/2006/main" xmlns:w10="urn:schemas-microsoft-com:office:word" xmlns:wp14="http://schemas.microsoft.com/office/word/2010/wordprocessingDrawing" xmlns:v="urn:schemas-microsoft-com:vml" xmlns:o="urn:schemas-microsoft-com:office:office" xmlns:mc="http://schemas.openxmlformats.org/markup-compatibility/2006" xmlns:wpc="http://schemas.microsoft.com/office/word/2010/wordprocessingCanvas" xmlns="" val="0"/>
                         </a:ext>
                       </a:extLst>
                     </a:blip>
@@ -2004,16 +2411,10 @@
       </w:r>
       <w:r>
         <w:rPr>
-          <w:lang w:val="fr-FR"/>
-        </w:rPr>
-        <w:t xml:space="preserve">                                          </w:t>
-      </w:r>
-      <w:r>
-        <w:rPr>
           <w:noProof/>
         </w:rPr>
         <w:drawing>
-          <wp:inline distT="0" distB="0" distL="0" distR="0" wp14:anchorId="62CC5E33" wp14:editId="5546AD6F">
+          <wp:inline distT="0" distB="0" distL="0" distR="0">
             <wp:extent cx="2179122" cy="1420821"/>
             <wp:effectExtent l="0" t="0" r="0" b="8255"/>
             <wp:docPr id="5" name="Picture 5"/>
@@ -2030,10 +2431,10 @@
                     </pic:cNvPicPr>
                   </pic:nvPicPr>
                   <pic:blipFill>
-                    <a:blip r:embed="rId10" cstate="print">
+                    <a:blip r:embed="rId11" cstate="print">
                       <a:extLst>
                         <a:ext uri="{28A0092B-C50C-407E-A947-70E740481C1C}">
-                          <a14:useLocalDpi xmlns:a14="http://schemas.microsoft.com/office/drawing/2010/main" val="0"/>
+                          <a14:useLocalDpi xmlns:a14="http://schemas.microsoft.com/office/drawing/2010/main" xmlns:wps="http://schemas.microsoft.com/office/word/2010/wordprocessingShape" xmlns:wpi="http://schemas.microsoft.com/office/word/2010/wordprocessingInk" xmlns:wpg="http://schemas.microsoft.com/office/word/2010/wordprocessingGroup" xmlns:w15="http://schemas.microsoft.com/office/word/2012/wordml" xmlns:w14="http://schemas.microsoft.com/office/word/2010/wordml" xmlns:w="http://schemas.openxmlformats.org/wordprocessingml/2006/main" xmlns:w10="urn:schemas-microsoft-com:office:word" xmlns:wp14="http://schemas.microsoft.com/office/word/2010/wordprocessingDrawing" xmlns:v="urn:schemas-microsoft-com:vml" xmlns:o="urn:schemas-microsoft-com:office:office" xmlns:mc="http://schemas.openxmlformats.org/markup-compatibility/2006" xmlns:wpc="http://schemas.microsoft.com/office/word/2010/wordprocessingCanvas" xmlns="" val="0"/>
                         </a:ext>
                       </a:extLst>
                     </a:blip>
@@ -2073,7 +2474,7 @@
           <w:lang w:val="fr-FR"/>
         </w:rPr>
       </w:pPr>
-      <w:bookmarkStart w:id="4" w:name="_Toc388547958"/>
+      <w:bookmarkStart w:id="3" w:name="_Toc388547958"/>
       <w:r>
         <w:rPr>
           <w:lang w:val="fr-FR"/>
@@ -2081,12 +2482,13 @@
         <w:lastRenderedPageBreak/>
         <w:t>Brève description des fonctionnalités</w:t>
       </w:r>
-      <w:bookmarkEnd w:id="4"/>
+      <w:bookmarkEnd w:id="3"/>
     </w:p>
     <w:sectPr>
       <w:pgSz w:w="12240" w:h="15840"/>
       <w:pgMar w:top="1440" w:right="1440" w:bottom="1440" w:left="1440" w:header="720" w:footer="720" w:gutter="0"/>
       <w:cols w:space="720"/>
+      <w:titlePg/>
       <w:docGrid w:linePitch="360"/>
     </w:sectPr>
   </w:body>
@@ -2094,7 +2496,7 @@
 </file>
 
 <file path=word/numbering.xml><?xml version="1.0" encoding="utf-8"?>
-<w:numbering xmlns:wpc="http://schemas.microsoft.com/office/word/2010/wordprocessingCanvas" xmlns:mc="http://schemas.openxmlformats.org/markup-compatibility/2006" xmlns:o="urn:schemas-microsoft-com:office:office" xmlns:r="http://schemas.openxmlformats.org/officeDocument/2006/relationships" xmlns:m="http://schemas.openxmlformats.org/officeDocument/2006/math" xmlns:v="urn:schemas-microsoft-com:vml" xmlns:wp14="http://schemas.microsoft.com/office/word/2010/wordprocessingDrawing" xmlns:wp="http://schemas.openxmlformats.org/drawingml/2006/wordprocessingDrawing" xmlns:w10="urn:schemas-microsoft-com:office:word" xmlns:w="http://schemas.openxmlformats.org/wordprocessingml/2006/main" xmlns:w14="http://schemas.microsoft.com/office/word/2010/wordml" xmlns:w15="http://schemas.microsoft.com/office/word/2012/wordml" xmlns:wpg="http://schemas.microsoft.com/office/word/2010/wordprocessingGroup" xmlns:wpi="http://schemas.microsoft.com/office/word/2010/wordprocessingInk" xmlns:wne="http://schemas.microsoft.com/office/word/2006/wordml" xmlns:wps="http://schemas.microsoft.com/office/word/2010/wordprocessingShape" mc:Ignorable="w14 w15 wp14">
+<w:numbering xmlns:ve="http://schemas.openxmlformats.org/markup-compatibility/2006" xmlns:o="urn:schemas-microsoft-com:office:office" xmlns:r="http://schemas.openxmlformats.org/officeDocument/2006/relationships" xmlns:m="http://schemas.openxmlformats.org/officeDocument/2006/math" xmlns:v="urn:schemas-microsoft-com:vml" xmlns:wp="http://schemas.openxmlformats.org/drawingml/2006/wordprocessingDrawing" xmlns:w10="urn:schemas-microsoft-com:office:word" xmlns:w="http://schemas.openxmlformats.org/wordprocessingml/2006/main" xmlns:wne="http://schemas.microsoft.com/office/word/2006/wordml">
   <w:abstractNum w:abstractNumId="0">
     <w:nsid w:val="2DD577B4"/>
     <w:multiLevelType w:val="hybridMultilevel"/>
@@ -2304,7 +2706,7 @@
 </file>
 
 <file path=word/styles.xml><?xml version="1.0" encoding="utf-8"?>
-<w:styles xmlns:mc="http://schemas.openxmlformats.org/markup-compatibility/2006" xmlns:r="http://schemas.openxmlformats.org/officeDocument/2006/relationships" xmlns:w="http://schemas.openxmlformats.org/wordprocessingml/2006/main" xmlns:w14="http://schemas.microsoft.com/office/word/2010/wordml" xmlns:w15="http://schemas.microsoft.com/office/word/2012/wordml" mc:Ignorable="w14 w15">
+<w:styles xmlns:r="http://schemas.openxmlformats.org/officeDocument/2006/relationships" xmlns:w="http://schemas.openxmlformats.org/wordprocessingml/2006/main">
   <w:docDefaults>
     <w:rPrDefault>
       <w:rPr>
@@ -2320,382 +2722,149 @@
       </w:pPr>
     </w:pPrDefault>
   </w:docDefaults>
-  <w:latentStyles w:defLockedState="0" w:defUIPriority="99" w:defSemiHidden="0" w:defUnhideWhenUsed="0" w:defQFormat="0" w:count="371">
-    <w:lsdException w:name="Normal" w:uiPriority="0" w:qFormat="1"/>
-    <w:lsdException w:name="heading 1" w:uiPriority="9" w:qFormat="1"/>
-    <w:lsdException w:name="heading 2" w:semiHidden="1" w:uiPriority="9" w:unhideWhenUsed="1" w:qFormat="1"/>
-    <w:lsdException w:name="heading 3" w:semiHidden="1" w:uiPriority="9" w:unhideWhenUsed="1" w:qFormat="1"/>
-    <w:lsdException w:name="heading 4" w:semiHidden="1" w:uiPriority="9" w:unhideWhenUsed="1" w:qFormat="1"/>
-    <w:lsdException w:name="heading 5" w:semiHidden="1" w:uiPriority="9" w:unhideWhenUsed="1" w:qFormat="1"/>
-    <w:lsdException w:name="heading 6" w:semiHidden="1" w:uiPriority="9" w:unhideWhenUsed="1" w:qFormat="1"/>
-    <w:lsdException w:name="heading 7" w:semiHidden="1" w:uiPriority="9" w:unhideWhenUsed="1" w:qFormat="1"/>
-    <w:lsdException w:name="heading 8" w:semiHidden="1" w:uiPriority="9" w:unhideWhenUsed="1" w:qFormat="1"/>
-    <w:lsdException w:name="heading 9" w:semiHidden="1" w:uiPriority="9" w:unhideWhenUsed="1" w:qFormat="1"/>
-    <w:lsdException w:name="index 1" w:semiHidden="1" w:unhideWhenUsed="1"/>
-    <w:lsdException w:name="index 2" w:semiHidden="1" w:unhideWhenUsed="1"/>
-    <w:lsdException w:name="index 3" w:semiHidden="1" w:unhideWhenUsed="1"/>
-    <w:lsdException w:name="index 4" w:semiHidden="1" w:unhideWhenUsed="1"/>
-    <w:lsdException w:name="index 5" w:semiHidden="1" w:unhideWhenUsed="1"/>
-    <w:lsdException w:name="index 6" w:semiHidden="1" w:unhideWhenUsed="1"/>
-    <w:lsdException w:name="index 7" w:semiHidden="1" w:unhideWhenUsed="1"/>
-    <w:lsdException w:name="index 8" w:semiHidden="1" w:unhideWhenUsed="1"/>
-    <w:lsdException w:name="index 9" w:semiHidden="1" w:unhideWhenUsed="1"/>
-    <w:lsdException w:name="toc 1" w:semiHidden="1" w:uiPriority="39" w:unhideWhenUsed="1"/>
-    <w:lsdException w:name="toc 2" w:semiHidden="1" w:uiPriority="39" w:unhideWhenUsed="1"/>
-    <w:lsdException w:name="toc 3" w:semiHidden="1" w:uiPriority="39" w:unhideWhenUsed="1"/>
-    <w:lsdException w:name="toc 4" w:semiHidden="1" w:uiPriority="39" w:unhideWhenUsed="1"/>
-    <w:lsdException w:name="toc 5" w:semiHidden="1" w:uiPriority="39" w:unhideWhenUsed="1"/>
-    <w:lsdException w:name="toc 6" w:semiHidden="1" w:uiPriority="39" w:unhideWhenUsed="1"/>
-    <w:lsdException w:name="toc 7" w:semiHidden="1" w:uiPriority="39" w:unhideWhenUsed="1"/>
-    <w:lsdException w:name="toc 8" w:semiHidden="1" w:uiPriority="39" w:unhideWhenUsed="1"/>
-    <w:lsdException w:name="toc 9" w:semiHidden="1" w:uiPriority="39" w:unhideWhenUsed="1"/>
-    <w:lsdException w:name="Normal Indent" w:semiHidden="1" w:unhideWhenUsed="1"/>
-    <w:lsdException w:name="footnote text" w:semiHidden="1" w:unhideWhenUsed="1"/>
-    <w:lsdException w:name="annotation text" w:semiHidden="1" w:unhideWhenUsed="1"/>
-    <w:lsdException w:name="header" w:semiHidden="1" w:unhideWhenUsed="1"/>
-    <w:lsdException w:name="footer" w:semiHidden="1" w:unhideWhenUsed="1"/>
-    <w:lsdException w:name="index heading" w:semiHidden="1" w:unhideWhenUsed="1"/>
-    <w:lsdException w:name="caption" w:semiHidden="1" w:uiPriority="35" w:unhideWhenUsed="1" w:qFormat="1"/>
-    <w:lsdException w:name="table of figures" w:semiHidden="1" w:unhideWhenUsed="1"/>
-    <w:lsdException w:name="envelope address" w:semiHidden="1" w:unhideWhenUsed="1"/>
-    <w:lsdException w:name="envelope return" w:semiHidden="1" w:unhideWhenUsed="1"/>
-    <w:lsdException w:name="footnote reference" w:semiHidden="1" w:unhideWhenUsed="1"/>
-    <w:lsdException w:name="annotation reference" w:semiHidden="1" w:unhideWhenUsed="1"/>
-    <w:lsdException w:name="line number" w:semiHidden="1" w:unhideWhenUsed="1"/>
-    <w:lsdException w:name="page number" w:semiHidden="1" w:unhideWhenUsed="1"/>
-    <w:lsdException w:name="endnote reference" w:semiHidden="1" w:unhideWhenUsed="1"/>
-    <w:lsdException w:name="endnote text" w:semiHidden="1" w:unhideWhenUsed="1"/>
-    <w:lsdException w:name="table of authorities" w:semiHidden="1" w:unhideWhenUsed="1"/>
-    <w:lsdException w:name="macro" w:semiHidden="1" w:unhideWhenUsed="1"/>
-    <w:lsdException w:name="toa heading" w:semiHidden="1" w:unhideWhenUsed="1"/>
-    <w:lsdException w:name="List" w:semiHidden="1" w:unhideWhenUsed="1"/>
-    <w:lsdException w:name="List Bullet" w:semiHidden="1" w:unhideWhenUsed="1"/>
-    <w:lsdException w:name="List Number" w:semiHidden="1" w:unhideWhenUsed="1"/>
-    <w:lsdException w:name="List 2" w:semiHidden="1" w:unhideWhenUsed="1"/>
-    <w:lsdException w:name="List 3" w:semiHidden="1" w:unhideWhenUsed="1"/>
-    <w:lsdException w:name="List 4" w:semiHidden="1" w:unhideWhenUsed="1"/>
-    <w:lsdException w:name="List 5" w:semiHidden="1" w:unhideWhenUsed="1"/>
-    <w:lsdException w:name="List Bullet 2" w:semiHidden="1" w:unhideWhenUsed="1"/>
-    <w:lsdException w:name="List Bullet 3" w:semiHidden="1" w:unhideWhenUsed="1"/>
-    <w:lsdException w:name="List Bullet 4" w:semiHidden="1" w:unhideWhenUsed="1"/>
-    <w:lsdException w:name="List Bullet 5" w:semiHidden="1" w:unhideWhenUsed="1"/>
-    <w:lsdException w:name="List Number 2" w:semiHidden="1" w:unhideWhenUsed="1"/>
-    <w:lsdException w:name="List Number 3" w:semiHidden="1" w:unhideWhenUsed="1"/>
-    <w:lsdException w:name="List Number 4" w:semiHidden="1" w:unhideWhenUsed="1"/>
-    <w:lsdException w:name="List Number 5" w:semiHidden="1" w:unhideWhenUsed="1"/>
-    <w:lsdException w:name="Title" w:uiPriority="10" w:qFormat="1"/>
-    <w:lsdException w:name="Closing" w:semiHidden="1" w:unhideWhenUsed="1"/>
-    <w:lsdException w:name="Signature" w:semiHidden="1" w:unhideWhenUsed="1"/>
-    <w:lsdException w:name="Default Paragraph Font" w:semiHidden="1" w:uiPriority="1" w:unhideWhenUsed="1"/>
-    <w:lsdException w:name="Body Text" w:semiHidden="1" w:unhideWhenUsed="1"/>
-    <w:lsdException w:name="Body Text Indent" w:semiHidden="1" w:unhideWhenUsed="1"/>
-    <w:lsdException w:name="List Continue" w:semiHidden="1" w:unhideWhenUsed="1"/>
-    <w:lsdException w:name="List Continue 2" w:semiHidden="1" w:unhideWhenUsed="1"/>
-    <w:lsdException w:name="List Continue 3" w:semiHidden="1" w:unhideWhenUsed="1"/>
-    <w:lsdException w:name="List Continue 4" w:semiHidden="1" w:unhideWhenUsed="1"/>
-    <w:lsdException w:name="List Continue 5" w:semiHidden="1" w:unhideWhenUsed="1"/>
-    <w:lsdException w:name="Message Header" w:semiHidden="1" w:unhideWhenUsed="1"/>
-    <w:lsdException w:name="Subtitle" w:uiPriority="11" w:qFormat="1"/>
-    <w:lsdException w:name="Salutation" w:semiHidden="1" w:unhideWhenUsed="1"/>
-    <w:lsdException w:name="Date" w:semiHidden="1" w:unhideWhenUsed="1"/>
-    <w:lsdException w:name="Body Text First Indent" w:semiHidden="1" w:unhideWhenUsed="1"/>
-    <w:lsdException w:name="Body Text First Indent 2" w:semiHidden="1" w:unhideWhenUsed="1"/>
-    <w:lsdException w:name="Note Heading" w:semiHidden="1" w:unhideWhenUsed="1"/>
-    <w:lsdException w:name="Body Text 2" w:semiHidden="1" w:unhideWhenUsed="1"/>
-    <w:lsdException w:name="Body Text 3" w:semiHidden="1" w:unhideWhenUsed="1"/>
-    <w:lsdException w:name="Body Text Indent 2" w:semiHidden="1" w:unhideWhenUsed="1"/>
-    <w:lsdException w:name="Body Text Indent 3" w:semiHidden="1" w:unhideWhenUsed="1"/>
-    <w:lsdException w:name="Block Text" w:semiHidden="1" w:unhideWhenUsed="1"/>
-    <w:lsdException w:name="Hyperlink" w:semiHidden="1" w:unhideWhenUsed="1"/>
-    <w:lsdException w:name="FollowedHyperlink" w:semiHidden="1" w:unhideWhenUsed="1"/>
-    <w:lsdException w:name="Strong" w:uiPriority="22" w:qFormat="1"/>
-    <w:lsdException w:name="Emphasis" w:uiPriority="20" w:qFormat="1"/>
-    <w:lsdException w:name="Document Map" w:semiHidden="1" w:unhideWhenUsed="1"/>
-    <w:lsdException w:name="Plain Text" w:semiHidden="1" w:unhideWhenUsed="1"/>
-    <w:lsdException w:name="E-mail Signature" w:semiHidden="1" w:unhideWhenUsed="1"/>
-    <w:lsdException w:name="HTML Top of Form" w:semiHidden="1" w:unhideWhenUsed="1"/>
-    <w:lsdException w:name="HTML Bottom of Form" w:semiHidden="1" w:unhideWhenUsed="1"/>
-    <w:lsdException w:name="Normal (Web)" w:semiHidden="1" w:unhideWhenUsed="1"/>
-    <w:lsdException w:name="HTML Acronym" w:semiHidden="1" w:unhideWhenUsed="1"/>
-    <w:lsdException w:name="HTML Address" w:semiHidden="1" w:unhideWhenUsed="1"/>
-    <w:lsdException w:name="HTML Cite" w:semiHidden="1" w:unhideWhenUsed="1"/>
-    <w:lsdException w:name="HTML Code" w:semiHidden="1" w:unhideWhenUsed="1"/>
-    <w:lsdException w:name="HTML Definition" w:semiHidden="1" w:unhideWhenUsed="1"/>
-    <w:lsdException w:name="HTML Keyboard" w:semiHidden="1" w:unhideWhenUsed="1"/>
-    <w:lsdException w:name="HTML Preformatted" w:semiHidden="1" w:unhideWhenUsed="1"/>
-    <w:lsdException w:name="HTML Sample" w:semiHidden="1" w:unhideWhenUsed="1"/>
-    <w:lsdException w:name="HTML Typewriter" w:semiHidden="1" w:unhideWhenUsed="1"/>
-    <w:lsdException w:name="HTML Variable" w:semiHidden="1" w:unhideWhenUsed="1"/>
-    <w:lsdException w:name="Normal Table" w:semiHidden="1" w:unhideWhenUsed="1"/>
-    <w:lsdException w:name="annotation subject" w:semiHidden="1" w:unhideWhenUsed="1"/>
-    <w:lsdException w:name="No List" w:semiHidden="1" w:unhideWhenUsed="1"/>
-    <w:lsdException w:name="Outline List 1" w:semiHidden="1" w:unhideWhenUsed="1"/>
-    <w:lsdException w:name="Outline List 2" w:semiHidden="1" w:unhideWhenUsed="1"/>
-    <w:lsdException w:name="Outline List 3" w:semiHidden="1" w:unhideWhenUsed="1"/>
-    <w:lsdException w:name="Table Simple 1" w:semiHidden="1" w:unhideWhenUsed="1"/>
-    <w:lsdException w:name="Table Simple 2" w:semiHidden="1" w:unhideWhenUsed="1"/>
-    <w:lsdException w:name="Table Simple 3" w:semiHidden="1" w:unhideWhenUsed="1"/>
-    <w:lsdException w:name="Table Classic 1" w:semiHidden="1" w:unhideWhenUsed="1"/>
-    <w:lsdException w:name="Table Classic 2" w:semiHidden="1" w:unhideWhenUsed="1"/>
-    <w:lsdException w:name="Table Classic 3" w:semiHidden="1" w:unhideWhenUsed="1"/>
-    <w:lsdException w:name="Table Classic 4" w:semiHidden="1" w:unhideWhenUsed="1"/>
-    <w:lsdException w:name="Table Colorful 1" w:semiHidden="1" w:unhideWhenUsed="1"/>
-    <w:lsdException w:name="Table Colorful 2" w:semiHidden="1" w:unhideWhenUsed="1"/>
-    <w:lsdException w:name="Table Colorful 3" w:semiHidden="1" w:unhideWhenUsed="1"/>
-    <w:lsdException w:name="Table Columns 1" w:semiHidden="1" w:unhideWhenUsed="1"/>
-    <w:lsdException w:name="Table Columns 2" w:semiHidden="1" w:unhideWhenUsed="1"/>
-    <w:lsdException w:name="Table Columns 3" w:semiHidden="1" w:unhideWhenUsed="1"/>
-    <w:lsdException w:name="Table Columns 4" w:semiHidden="1" w:unhideWhenUsed="1"/>
-    <w:lsdException w:name="Table Columns 5" w:semiHidden="1" w:unhideWhenUsed="1"/>
-    <w:lsdException w:name="Table Grid 1" w:semiHidden="1" w:unhideWhenUsed="1"/>
-    <w:lsdException w:name="Table Grid 2" w:semiHidden="1" w:unhideWhenUsed="1"/>
-    <w:lsdException w:name="Table Grid 3" w:semiHidden="1" w:unhideWhenUsed="1"/>
-    <w:lsdException w:name="Table Grid 4" w:semiHidden="1" w:unhideWhenUsed="1"/>
-    <w:lsdException w:name="Table Grid 5" w:semiHidden="1" w:unhideWhenUsed="1"/>
-    <w:lsdException w:name="Table Grid 6" w:semiHidden="1" w:unhideWhenUsed="1"/>
-    <w:lsdException w:name="Table Grid 7" w:semiHidden="1" w:unhideWhenUsed="1"/>
-    <w:lsdException w:name="Table Grid 8" w:semiHidden="1" w:unhideWhenUsed="1"/>
-    <w:lsdException w:name="Table List 1" w:semiHidden="1" w:unhideWhenUsed="1"/>
-    <w:lsdException w:name="Table List 2" w:semiHidden="1" w:unhideWhenUsed="1"/>
-    <w:lsdException w:name="Table List 3" w:semiHidden="1" w:unhideWhenUsed="1"/>
-    <w:lsdException w:name="Table List 4" w:semiHidden="1" w:unhideWhenUsed="1"/>
-    <w:lsdException w:name="Table List 5" w:semiHidden="1" w:unhideWhenUsed="1"/>
-    <w:lsdException w:name="Table List 6" w:semiHidden="1" w:unhideWhenUsed="1"/>
-    <w:lsdException w:name="Table List 7" w:semiHidden="1" w:unhideWhenUsed="1"/>
-    <w:lsdException w:name="Table List 8" w:semiHidden="1" w:unhideWhenUsed="1"/>
-    <w:lsdException w:name="Table 3D effects 1" w:semiHidden="1" w:unhideWhenUsed="1"/>
-    <w:lsdException w:name="Table 3D effects 2" w:semiHidden="1" w:unhideWhenUsed="1"/>
-    <w:lsdException w:name="Table 3D effects 3" w:semiHidden="1" w:unhideWhenUsed="1"/>
-    <w:lsdException w:name="Table Contemporary" w:semiHidden="1" w:unhideWhenUsed="1"/>
-    <w:lsdException w:name="Table Elegant" w:semiHidden="1" w:unhideWhenUsed="1"/>
-    <w:lsdException w:name="Table Professional" w:semiHidden="1" w:unhideWhenUsed="1"/>
-    <w:lsdException w:name="Table Subtle 1" w:semiHidden="1" w:unhideWhenUsed="1"/>
-    <w:lsdException w:name="Table Subtle 2" w:semiHidden="1" w:unhideWhenUsed="1"/>
-    <w:lsdException w:name="Table Web 1" w:semiHidden="1" w:unhideWhenUsed="1"/>
-    <w:lsdException w:name="Table Web 2" w:semiHidden="1" w:unhideWhenUsed="1"/>
-    <w:lsdException w:name="Table Web 3" w:semiHidden="1" w:unhideWhenUsed="1"/>
-    <w:lsdException w:name="Balloon Text" w:semiHidden="1" w:unhideWhenUsed="1"/>
-    <w:lsdException w:name="Table Grid" w:uiPriority="39"/>
-    <w:lsdException w:name="Table Theme" w:semiHidden="1" w:unhideWhenUsed="1"/>
-    <w:lsdException w:name="Placeholder Text" w:semiHidden="1"/>
-    <w:lsdException w:name="No Spacing" w:uiPriority="1" w:qFormat="1"/>
-    <w:lsdException w:name="Light Shading" w:uiPriority="60"/>
-    <w:lsdException w:name="Light List" w:uiPriority="61"/>
-    <w:lsdException w:name="Light Grid" w:uiPriority="62"/>
-    <w:lsdException w:name="Medium Shading 1" w:uiPriority="63"/>
-    <w:lsdException w:name="Medium Shading 2" w:uiPriority="64"/>
-    <w:lsdException w:name="Medium List 1" w:uiPriority="65"/>
-    <w:lsdException w:name="Medium List 2" w:uiPriority="66"/>
-    <w:lsdException w:name="Medium Grid 1" w:uiPriority="67"/>
-    <w:lsdException w:name="Medium Grid 2" w:uiPriority="68"/>
-    <w:lsdException w:name="Medium Grid 3" w:uiPriority="69"/>
-    <w:lsdException w:name="Dark List" w:uiPriority="70"/>
-    <w:lsdException w:name="Colorful Shading" w:uiPriority="71"/>
-    <w:lsdException w:name="Colorful List" w:uiPriority="72"/>
-    <w:lsdException w:name="Colorful Grid" w:uiPriority="73"/>
-    <w:lsdException w:name="Light Shading Accent 1" w:uiPriority="60"/>
-    <w:lsdException w:name="Light List Accent 1" w:uiPriority="61"/>
-    <w:lsdException w:name="Light Grid Accent 1" w:uiPriority="62"/>
-    <w:lsdException w:name="Medium Shading 1 Accent 1" w:uiPriority="63"/>
-    <w:lsdException w:name="Medium Shading 2 Accent 1" w:uiPriority="64"/>
-    <w:lsdException w:name="Medium List 1 Accent 1" w:uiPriority="65"/>
-    <w:lsdException w:name="Revision" w:semiHidden="1"/>
-    <w:lsdException w:name="List Paragraph" w:uiPriority="34" w:qFormat="1"/>
-    <w:lsdException w:name="Quote" w:uiPriority="29" w:qFormat="1"/>
-    <w:lsdException w:name="Intense Quote" w:uiPriority="30" w:qFormat="1"/>
-    <w:lsdException w:name="Medium List 2 Accent 1" w:uiPriority="66"/>
-    <w:lsdException w:name="Medium Grid 1 Accent 1" w:uiPriority="67"/>
-    <w:lsdException w:name="Medium Grid 2 Accent 1" w:uiPriority="68"/>
-    <w:lsdException w:name="Medium Grid 3 Accent 1" w:uiPriority="69"/>
-    <w:lsdException w:name="Dark List Accent 1" w:uiPriority="70"/>
-    <w:lsdException w:name="Colorful Shading Accent 1" w:uiPriority="71"/>
-    <w:lsdException w:name="Colorful List Accent 1" w:uiPriority="72"/>
-    <w:lsdException w:name="Colorful Grid Accent 1" w:uiPriority="73"/>
-    <w:lsdException w:name="Light Shading Accent 2" w:uiPriority="60"/>
-    <w:lsdException w:name="Light List Accent 2" w:uiPriority="61"/>
-    <w:lsdException w:name="Light Grid Accent 2" w:uiPriority="62"/>
-    <w:lsdException w:name="Medium Shading 1 Accent 2" w:uiPriority="63"/>
-    <w:lsdException w:name="Medium Shading 2 Accent 2" w:uiPriority="64"/>
-    <w:lsdException w:name="Medium List 1 Accent 2" w:uiPriority="65"/>
-    <w:lsdException w:name="Medium List 2 Accent 2" w:uiPriority="66"/>
-    <w:lsdException w:name="Medium Grid 1 Accent 2" w:uiPriority="67"/>
-    <w:lsdException w:name="Medium Grid 2 Accent 2" w:uiPriority="68"/>
-    <w:lsdException w:name="Medium Grid 3 Accent 2" w:uiPriority="69"/>
-    <w:lsdException w:name="Dark List Accent 2" w:uiPriority="70"/>
-    <w:lsdException w:name="Colorful Shading Accent 2" w:uiPriority="71"/>
-    <w:lsdException w:name="Colorful List Accent 2" w:uiPriority="72"/>
-    <w:lsdException w:name="Colorful Grid Accent 2" w:uiPriority="73"/>
-    <w:lsdException w:name="Light Shading Accent 3" w:uiPriority="60"/>
-    <w:lsdException w:name="Light List Accent 3" w:uiPriority="61"/>
-    <w:lsdException w:name="Light Grid Accent 3" w:uiPriority="62"/>
-    <w:lsdException w:name="Medium Shading 1 Accent 3" w:uiPriority="63"/>
-    <w:lsdException w:name="Medium Shading 2 Accent 3" w:uiPriority="64"/>
-    <w:lsdException w:name="Medium List 1 Accent 3" w:uiPriority="65"/>
-    <w:lsdException w:name="Medium List 2 Accent 3" w:uiPriority="66"/>
-    <w:lsdException w:name="Medium Grid 1 Accent 3" w:uiPriority="67"/>
-    <w:lsdException w:name="Medium Grid 2 Accent 3" w:uiPriority="68"/>
-    <w:lsdException w:name="Medium Grid 3 Accent 3" w:uiPriority="69"/>
-    <w:lsdException w:name="Dark List Accent 3" w:uiPriority="70"/>
-    <w:lsdException w:name="Colorful Shading Accent 3" w:uiPriority="71"/>
-    <w:lsdException w:name="Colorful List Accent 3" w:uiPriority="72"/>
-    <w:lsdException w:name="Colorful Grid Accent 3" w:uiPriority="73"/>
-    <w:lsdException w:name="Light Shading Accent 4" w:uiPriority="60"/>
-    <w:lsdException w:name="Light List Accent 4" w:uiPriority="61"/>
-    <w:lsdException w:name="Light Grid Accent 4" w:uiPriority="62"/>
-    <w:lsdException w:name="Medium Shading 1 Accent 4" w:uiPriority="63"/>
-    <w:lsdException w:name="Medium Shading 2 Accent 4" w:uiPriority="64"/>
-    <w:lsdException w:name="Medium List 1 Accent 4" w:uiPriority="65"/>
-    <w:lsdException w:name="Medium List 2 Accent 4" w:uiPriority="66"/>
-    <w:lsdException w:name="Medium Grid 1 Accent 4" w:uiPriority="67"/>
-    <w:lsdException w:name="Medium Grid 2 Accent 4" w:uiPriority="68"/>
-    <w:lsdException w:name="Medium Grid 3 Accent 4" w:uiPriority="69"/>
-    <w:lsdException w:name="Dark List Accent 4" w:uiPriority="70"/>
-    <w:lsdException w:name="Colorful Shading Accent 4" w:uiPriority="71"/>
-    <w:lsdException w:name="Colorful List Accent 4" w:uiPriority="72"/>
-    <w:lsdException w:name="Colorful Grid Accent 4" w:uiPriority="73"/>
-    <w:lsdException w:name="Light Shading Accent 5" w:uiPriority="60"/>
-    <w:lsdException w:name="Light List Accent 5" w:uiPriority="61"/>
-    <w:lsdException w:name="Light Grid Accent 5" w:uiPriority="62"/>
-    <w:lsdException w:name="Medium Shading 1 Accent 5" w:uiPriority="63"/>
-    <w:lsdException w:name="Medium Shading 2 Accent 5" w:uiPriority="64"/>
-    <w:lsdException w:name="Medium List 1 Accent 5" w:uiPriority="65"/>
-    <w:lsdException w:name="Medium List 2 Accent 5" w:uiPriority="66"/>
-    <w:lsdException w:name="Medium Grid 1 Accent 5" w:uiPriority="67"/>
-    <w:lsdException w:name="Medium Grid 2 Accent 5" w:uiPriority="68"/>
-    <w:lsdException w:name="Medium Grid 3 Accent 5" w:uiPriority="69"/>
-    <w:lsdException w:name="Dark List Accent 5" w:uiPriority="70"/>
-    <w:lsdException w:name="Colorful Shading Accent 5" w:uiPriority="71"/>
-    <w:lsdException w:name="Colorful List Accent 5" w:uiPriority="72"/>
-    <w:lsdException w:name="Colorful Grid Accent 5" w:uiPriority="73"/>
-    <w:lsdException w:name="Light Shading Accent 6" w:uiPriority="60"/>
-    <w:lsdException w:name="Light List Accent 6" w:uiPriority="61"/>
-    <w:lsdException w:name="Light Grid Accent 6" w:uiPriority="62"/>
-    <w:lsdException w:name="Medium Shading 1 Accent 6" w:uiPriority="63"/>
-    <w:lsdException w:name="Medium Shading 2 Accent 6" w:uiPriority="64"/>
-    <w:lsdException w:name="Medium List 1 Accent 6" w:uiPriority="65"/>
-    <w:lsdException w:name="Medium List 2 Accent 6" w:uiPriority="66"/>
-    <w:lsdException w:name="Medium Grid 1 Accent 6" w:uiPriority="67"/>
-    <w:lsdException w:name="Medium Grid 2 Accent 6" w:uiPriority="68"/>
-    <w:lsdException w:name="Medium Grid 3 Accent 6" w:uiPriority="69"/>
-    <w:lsdException w:name="Dark List Accent 6" w:uiPriority="70"/>
-    <w:lsdException w:name="Colorful Shading Accent 6" w:uiPriority="71"/>
-    <w:lsdException w:name="Colorful List Accent 6" w:uiPriority="72"/>
-    <w:lsdException w:name="Colorful Grid Accent 6" w:uiPriority="73"/>
-    <w:lsdException w:name="Subtle Emphasis" w:uiPriority="19" w:qFormat="1"/>
-    <w:lsdException w:name="Intense Emphasis" w:uiPriority="21" w:qFormat="1"/>
-    <w:lsdException w:name="Subtle Reference" w:uiPriority="31" w:qFormat="1"/>
-    <w:lsdException w:name="Intense Reference" w:uiPriority="32" w:qFormat="1"/>
-    <w:lsdException w:name="Book Title" w:uiPriority="33" w:qFormat="1"/>
-    <w:lsdException w:name="Bibliography" w:semiHidden="1" w:uiPriority="37" w:unhideWhenUsed="1"/>
-    <w:lsdException w:name="TOC Heading" w:semiHidden="1" w:uiPriority="39" w:unhideWhenUsed="1" w:qFormat="1"/>
-    <w:lsdException w:name="Plain Table 1" w:uiPriority="41"/>
-    <w:lsdException w:name="Plain Table 2" w:uiPriority="42"/>
-    <w:lsdException w:name="Plain Table 3" w:uiPriority="43"/>
-    <w:lsdException w:name="Plain Table 4" w:uiPriority="44"/>
-    <w:lsdException w:name="Plain Table 5" w:uiPriority="45"/>
-    <w:lsdException w:name="Grid Table Light" w:uiPriority="40"/>
-    <w:lsdException w:name="Grid Table 1 Light" w:uiPriority="46"/>
-    <w:lsdException w:name="Grid Table 2" w:uiPriority="47"/>
-    <w:lsdException w:name="Grid Table 3" w:uiPriority="48"/>
-    <w:lsdException w:name="Grid Table 4" w:uiPriority="49"/>
-    <w:lsdException w:name="Grid Table 5 Dark" w:uiPriority="50"/>
-    <w:lsdException w:name="Grid Table 6 Colorful" w:uiPriority="51"/>
-    <w:lsdException w:name="Grid Table 7 Colorful" w:uiPriority="52"/>
-    <w:lsdException w:name="Grid Table 1 Light Accent 1" w:uiPriority="46"/>
-    <w:lsdException w:name="Grid Table 2 Accent 1" w:uiPriority="47"/>
-    <w:lsdException w:name="Grid Table 3 Accent 1" w:uiPriority="48"/>
-    <w:lsdException w:name="Grid Table 4 Accent 1" w:uiPriority="49"/>
-    <w:lsdException w:name="Grid Table 5 Dark Accent 1" w:uiPriority="50"/>
-    <w:lsdException w:name="Grid Table 6 Colorful Accent 1" w:uiPriority="51"/>
-    <w:lsdException w:name="Grid Table 7 Colorful Accent 1" w:uiPriority="52"/>
-    <w:lsdException w:name="Grid Table 1 Light Accent 2" w:uiPriority="46"/>
-    <w:lsdException w:name="Grid Table 2 Accent 2" w:uiPriority="47"/>
-    <w:lsdException w:name="Grid Table 3 Accent 2" w:uiPriority="48"/>
-    <w:lsdException w:name="Grid Table 4 Accent 2" w:uiPriority="49"/>
-    <w:lsdException w:name="Grid Table 5 Dark Accent 2" w:uiPriority="50"/>
-    <w:lsdException w:name="Grid Table 6 Colorful Accent 2" w:uiPriority="51"/>
-    <w:lsdException w:name="Grid Table 7 Colorful Accent 2" w:uiPriority="52"/>
-    <w:lsdException w:name="Grid Table 1 Light Accent 3" w:uiPriority="46"/>
-    <w:lsdException w:name="Grid Table 2 Accent 3" w:uiPriority="47"/>
-    <w:lsdException w:name="Grid Table 3 Accent 3" w:uiPriority="48"/>
-    <w:lsdException w:name="Grid Table 4 Accent 3" w:uiPriority="49"/>
-    <w:lsdException w:name="Grid Table 5 Dark Accent 3" w:uiPriority="50"/>
-    <w:lsdException w:name="Grid Table 6 Colorful Accent 3" w:uiPriority="51"/>
-    <w:lsdException w:name="Grid Table 7 Colorful Accent 3" w:uiPriority="52"/>
-    <w:lsdException w:name="Grid Table 1 Light Accent 4" w:uiPriority="46"/>
-    <w:lsdException w:name="Grid Table 2 Accent 4" w:uiPriority="47"/>
-    <w:lsdException w:name="Grid Table 3 Accent 4" w:uiPriority="48"/>
-    <w:lsdException w:name="Grid Table 4 Accent 4" w:uiPriority="49"/>
-    <w:lsdException w:name="Grid Table 5 Dark Accent 4" w:uiPriority="50"/>
-    <w:lsdException w:name="Grid Table 6 Colorful Accent 4" w:uiPriority="51"/>
-    <w:lsdException w:name="Grid Table 7 Colorful Accent 4" w:uiPriority="52"/>
-    <w:lsdException w:name="Grid Table 1 Light Accent 5" w:uiPriority="46"/>
-    <w:lsdException w:name="Grid Table 2 Accent 5" w:uiPriority="47"/>
-    <w:lsdException w:name="Grid Table 3 Accent 5" w:uiPriority="48"/>
-    <w:lsdException w:name="Grid Table 4 Accent 5" w:uiPriority="49"/>
-    <w:lsdException w:name="Grid Table 5 Dark Accent 5" w:uiPriority="50"/>
-    <w:lsdException w:name="Grid Table 6 Colorful Accent 5" w:uiPriority="51"/>
-    <w:lsdException w:name="Grid Table 7 Colorful Accent 5" w:uiPriority="52"/>
-    <w:lsdException w:name="Grid Table 1 Light Accent 6" w:uiPriority="46"/>
-    <w:lsdException w:name="Grid Table 2 Accent 6" w:uiPriority="47"/>
-    <w:lsdException w:name="Grid Table 3 Accent 6" w:uiPriority="48"/>
-    <w:lsdException w:name="Grid Table 4 Accent 6" w:uiPriority="49"/>
-    <w:lsdException w:name="Grid Table 5 Dark Accent 6" w:uiPriority="50"/>
-    <w:lsdException w:name="Grid Table 6 Colorful Accent 6" w:uiPriority="51"/>
-    <w:lsdException w:name="Grid Table 7 Colorful Accent 6" w:uiPriority="52"/>
-    <w:lsdException w:name="List Table 1 Light" w:uiPriority="46"/>
-    <w:lsdException w:name="List Table 2" w:uiPriority="47"/>
-    <w:lsdException w:name="List Table 3" w:uiPriority="48"/>
-    <w:lsdException w:name="List Table 4" w:uiPriority="49"/>
-    <w:lsdException w:name="List Table 5 Dark" w:uiPriority="50"/>
-    <w:lsdException w:name="List Table 6 Colorful" w:uiPriority="51"/>
-    <w:lsdException w:name="List Table 7 Colorful" w:uiPriority="52"/>
-    <w:lsdException w:name="List Table 1 Light Accent 1" w:uiPriority="46"/>
-    <w:lsdException w:name="List Table 2 Accent 1" w:uiPriority="47"/>
-    <w:lsdException w:name="List Table 3 Accent 1" w:uiPriority="48"/>
-    <w:lsdException w:name="List Table 4 Accent 1" w:uiPriority="49"/>
-    <w:lsdException w:name="List Table 5 Dark Accent 1" w:uiPriority="50"/>
-    <w:lsdException w:name="List Table 6 Colorful Accent 1" w:uiPriority="51"/>
-    <w:lsdException w:name="List Table 7 Colorful Accent 1" w:uiPriority="52"/>
-    <w:lsdException w:name="List Table 1 Light Accent 2" w:uiPriority="46"/>
-    <w:lsdException w:name="List Table 2 Accent 2" w:uiPriority="47"/>
-    <w:lsdException w:name="List Table 3 Accent 2" w:uiPriority="48"/>
-    <w:lsdException w:name="List Table 4 Accent 2" w:uiPriority="49"/>
-    <w:lsdException w:name="List Table 5 Dark Accent 2" w:uiPriority="50"/>
-    <w:lsdException w:name="List Table 6 Colorful Accent 2" w:uiPriority="51"/>
-    <w:lsdException w:name="List Table 7 Colorful Accent 2" w:uiPriority="52"/>
-    <w:lsdException w:name="List Table 1 Light Accent 3" w:uiPriority="46"/>
-    <w:lsdException w:name="List Table 2 Accent 3" w:uiPriority="47"/>
-    <w:lsdException w:name="List Table 3 Accent 3" w:uiPriority="48"/>
-    <w:lsdException w:name="List Table 4 Accent 3" w:uiPriority="49"/>
-    <w:lsdException w:name="List Table 5 Dark Accent 3" w:uiPriority="50"/>
-    <w:lsdException w:name="List Table 6 Colorful Accent 3" w:uiPriority="51"/>
-    <w:lsdException w:name="List Table 7 Colorful Accent 3" w:uiPriority="52"/>
-    <w:lsdException w:name="List Table 1 Light Accent 4" w:uiPriority="46"/>
-    <w:lsdException w:name="List Table 2 Accent 4" w:uiPriority="47"/>
-    <w:lsdException w:name="List Table 3 Accent 4" w:uiPriority="48"/>
-    <w:lsdException w:name="List Table 4 Accent 4" w:uiPriority="49"/>
-    <w:lsdException w:name="List Table 5 Dark Accent 4" w:uiPriority="50"/>
-    <w:lsdException w:name="List Table 6 Colorful Accent 4" w:uiPriority="51"/>
-    <w:lsdException w:name="List Table 7 Colorful Accent 4" w:uiPriority="52"/>
-    <w:lsdException w:name="List Table 1 Light Accent 5" w:uiPriority="46"/>
-    <w:lsdException w:name="List Table 2 Accent 5" w:uiPriority="47"/>
-    <w:lsdException w:name="List Table 3 Accent 5" w:uiPriority="48"/>
-    <w:lsdException w:name="List Table 4 Accent 5" w:uiPriority="49"/>
-    <w:lsdException w:name="List Table 5 Dark Accent 5" w:uiPriority="50"/>
-    <w:lsdException w:name="List Table 6 Colorful Accent 5" w:uiPriority="51"/>
-    <w:lsdException w:name="List Table 7 Colorful Accent 5" w:uiPriority="52"/>
-    <w:lsdException w:name="List Table 1 Light Accent 6" w:uiPriority="46"/>
-    <w:lsdException w:name="List Table 2 Accent 6" w:uiPriority="47"/>
-    <w:lsdException w:name="List Table 3 Accent 6" w:uiPriority="48"/>
-    <w:lsdException w:name="List Table 4 Accent 6" w:uiPriority="49"/>
-    <w:lsdException w:name="List Table 5 Dark Accent 6" w:uiPriority="50"/>
-    <w:lsdException w:name="List Table 6 Colorful Accent 6" w:uiPriority="51"/>
-    <w:lsdException w:name="List Table 7 Colorful Accent 6" w:uiPriority="52"/>
+  <w:latentStyles w:defLockedState="0" w:defUIPriority="99" w:defSemiHidden="1" w:defUnhideWhenUsed="1" w:defQFormat="0" w:count="267">
+    <w:lsdException w:name="Normal" w:semiHidden="0" w:uiPriority="0" w:unhideWhenUsed="0" w:qFormat="1"/>
+    <w:lsdException w:name="heading 1" w:semiHidden="0" w:uiPriority="9" w:unhideWhenUsed="0" w:qFormat="1"/>
+    <w:lsdException w:name="heading 2" w:uiPriority="9" w:qFormat="1"/>
+    <w:lsdException w:name="heading 3" w:uiPriority="9" w:qFormat="1"/>
+    <w:lsdException w:name="heading 4" w:uiPriority="9" w:qFormat="1"/>
+    <w:lsdException w:name="heading 5" w:uiPriority="9" w:qFormat="1"/>
+    <w:lsdException w:name="heading 6" w:uiPriority="9" w:qFormat="1"/>
+    <w:lsdException w:name="heading 7" w:uiPriority="9" w:qFormat="1"/>
+    <w:lsdException w:name="heading 8" w:uiPriority="9" w:qFormat="1"/>
+    <w:lsdException w:name="heading 9" w:uiPriority="9" w:qFormat="1"/>
+    <w:lsdException w:name="toc 1" w:uiPriority="39"/>
+    <w:lsdException w:name="toc 2" w:uiPriority="39"/>
+    <w:lsdException w:name="toc 3" w:uiPriority="39"/>
+    <w:lsdException w:name="toc 4" w:uiPriority="39"/>
+    <w:lsdException w:name="toc 5" w:uiPriority="39"/>
+    <w:lsdException w:name="toc 6" w:uiPriority="39"/>
+    <w:lsdException w:name="toc 7" w:uiPriority="39"/>
+    <w:lsdException w:name="toc 8" w:uiPriority="39"/>
+    <w:lsdException w:name="toc 9" w:uiPriority="39"/>
+    <w:lsdException w:name="caption" w:uiPriority="35" w:qFormat="1"/>
+    <w:lsdException w:name="Title" w:semiHidden="0" w:uiPriority="10" w:unhideWhenUsed="0" w:qFormat="1"/>
+    <w:lsdException w:name="Default Paragraph Font" w:uiPriority="1"/>
+    <w:lsdException w:name="Subtitle" w:semiHidden="0" w:uiPriority="11" w:unhideWhenUsed="0" w:qFormat="1"/>
+    <w:lsdException w:name="Strong" w:semiHidden="0" w:uiPriority="22" w:unhideWhenUsed="0" w:qFormat="1"/>
+    <w:lsdException w:name="Emphasis" w:semiHidden="0" w:uiPriority="20" w:unhideWhenUsed="0" w:qFormat="1"/>
+    <w:lsdException w:name="Table Grid" w:semiHidden="0" w:uiPriority="39" w:unhideWhenUsed="0"/>
+    <w:lsdException w:name="Placeholder Text" w:unhideWhenUsed="0"/>
+    <w:lsdException w:name="No Spacing" w:semiHidden="0" w:uiPriority="1" w:unhideWhenUsed="0" w:qFormat="1"/>
+    <w:lsdException w:name="Light Shading" w:semiHidden="0" w:uiPriority="60" w:unhideWhenUsed="0"/>
+    <w:lsdException w:name="Light List" w:semiHidden="0" w:uiPriority="61" w:unhideWhenUsed="0"/>
+    <w:lsdException w:name="Light Grid" w:semiHidden="0" w:uiPriority="62" w:unhideWhenUsed="0"/>
+    <w:lsdException w:name="Medium Shading 1" w:semiHidden="0" w:uiPriority="63" w:unhideWhenUsed="0"/>
+    <w:lsdException w:name="Medium Shading 2" w:semiHidden="0" w:uiPriority="64" w:unhideWhenUsed="0"/>
+    <w:lsdException w:name="Medium List 1" w:semiHidden="0" w:uiPriority="65" w:unhideWhenUsed="0"/>
+    <w:lsdException w:name="Medium List 2" w:semiHidden="0" w:uiPriority="66" w:unhideWhenUsed="0"/>
+    <w:lsdException w:name="Medium Grid 1" w:semiHidden="0" w:uiPriority="67" w:unhideWhenUsed="0"/>
+    <w:lsdException w:name="Medium Grid 2" w:semiHidden="0" w:uiPriority="68" w:unhideWhenUsed="0"/>
+    <w:lsdException w:name="Medium Grid 3" w:semiHidden="0" w:uiPriority="69" w:unhideWhenUsed="0"/>
+    <w:lsdException w:name="Dark List" w:semiHidden="0" w:uiPriority="70" w:unhideWhenUsed="0"/>
+    <w:lsdException w:name="Colorful Shading" w:semiHidden="0" w:uiPriority="71" w:unhideWhenUsed="0"/>
+    <w:lsdException w:name="Colorful List" w:semiHidden="0" w:uiPriority="72" w:unhideWhenUsed="0"/>
+    <w:lsdException w:name="Colorful Grid" w:semiHidden="0" w:uiPriority="73" w:unhideWhenUsed="0"/>
+    <w:lsdException w:name="Light Shading Accent 1" w:semiHidden="0" w:uiPriority="60" w:unhideWhenUsed="0"/>
+    <w:lsdException w:name="Light List Accent 1" w:semiHidden="0" w:uiPriority="61" w:unhideWhenUsed="0"/>
+    <w:lsdException w:name="Light Grid Accent 1" w:semiHidden="0" w:uiPriority="62" w:unhideWhenUsed="0"/>
+    <w:lsdException w:name="Medium Shading 1 Accent 1" w:semiHidden="0" w:uiPriority="63" w:unhideWhenUsed="0"/>
+    <w:lsdException w:name="Medium Shading 2 Accent 1" w:semiHidden="0" w:uiPriority="64" w:unhideWhenUsed="0"/>
+    <w:lsdException w:name="Medium List 1 Accent 1" w:semiHidden="0" w:uiPriority="65" w:unhideWhenUsed="0"/>
+    <w:lsdException w:name="Revision" w:unhideWhenUsed="0"/>
+    <w:lsdException w:name="List Paragraph" w:semiHidden="0" w:uiPriority="34" w:unhideWhenUsed="0" w:qFormat="1"/>
+    <w:lsdException w:name="Quote" w:semiHidden="0" w:uiPriority="29" w:unhideWhenUsed="0" w:qFormat="1"/>
+    <w:lsdException w:name="Intense Quote" w:semiHidden="0" w:uiPriority="30" w:unhideWhenUsed="0" w:qFormat="1"/>
+    <w:lsdException w:name="Medium List 2 Accent 1" w:semiHidden="0" w:uiPriority="66" w:unhideWhenUsed="0"/>
+    <w:lsdException w:name="Medium Grid 1 Accent 1" w:semiHidden="0" w:uiPriority="67" w:unhideWhenUsed="0"/>
+    <w:lsdException w:name="Medium Grid 2 Accent 1" w:semiHidden="0" w:uiPriority="68" w:unhideWhenUsed="0"/>
+    <w:lsdException w:name="Medium Grid 3 Accent 1" w:semiHidden="0" w:uiPriority="69" w:unhideWhenUsed="0"/>
+    <w:lsdException w:name="Dark List Accent 1" w:semiHidden="0" w:uiPriority="70" w:unhideWhenUsed="0"/>
+    <w:lsdException w:name="Colorful Shading Accent 1" w:semiHidden="0" w:uiPriority="71" w:unhideWhenUsed="0"/>
+    <w:lsdException w:name="Colorful List Accent 1" w:semiHidden="0" w:uiPriority="72" w:unhideWhenUsed="0"/>
+    <w:lsdException w:name="Colorful Grid Accent 1" w:semiHidden="0" w:uiPriority="73" w:unhideWhenUsed="0"/>
+    <w:lsdException w:name="Light Shading Accent 2" w:semiHidden="0" w:uiPriority="60" w:unhideWhenUsed="0"/>
+    <w:lsdException w:name="Light List Accent 2" w:semiHidden="0" w:uiPriority="61" w:unhideWhenUsed="0"/>
+    <w:lsdException w:name="Light Grid Accent 2" w:semiHidden="0" w:uiPriority="62" w:unhideWhenUsed="0"/>
+    <w:lsdException w:name="Medium Shading 1 Accent 2" w:semiHidden="0" w:uiPriority="63" w:unhideWhenUsed="0"/>
+    <w:lsdException w:name="Medium Shading 2 Accent 2" w:semiHidden="0" w:uiPriority="64" w:unhideWhenUsed="0"/>
+    <w:lsdException w:name="Medium List 1 Accent 2" w:semiHidden="0" w:uiPriority="65" w:unhideWhenUsed="0"/>
+    <w:lsdException w:name="Medium List 2 Accent 2" w:semiHidden="0" w:uiPriority="66" w:unhideWhenUsed="0"/>
+    <w:lsdException w:name="Medium Grid 1 Accent 2" w:semiHidden="0" w:uiPriority="67" w:unhideWhenUsed="0"/>
+    <w:lsdException w:name="Medium Grid 2 Accent 2" w:semiHidden="0" w:uiPriority="68" w:unhideWhenUsed="0"/>
+    <w:lsdException w:name="Medium Grid 3 Accent 2" w:semiHidden="0" w:uiPriority="69" w:unhideWhenUsed="0"/>
+    <w:lsdException w:name="Dark List Accent 2" w:semiHidden="0" w:uiPriority="70" w:unhideWhenUsed="0"/>
+    <w:lsdException w:name="Colorful Shading Accent 2" w:semiHidden="0" w:uiPriority="71" w:unhideWhenUsed="0"/>
+    <w:lsdException w:name="Colorful List Accent 2" w:semiHidden="0" w:uiPriority="72" w:unhideWhenUsed="0"/>
+    <w:lsdException w:name="Colorful Grid Accent 2" w:semiHidden="0" w:uiPriority="73" w:unhideWhenUsed="0"/>
+    <w:lsdException w:name="Light Shading Accent 3" w:semiHidden="0" w:uiPriority="60" w:unhideWhenUsed="0"/>
+    <w:lsdException w:name="Light List Accent 3" w:semiHidden="0" w:uiPriority="61" w:unhideWhenUsed="0"/>
+    <w:lsdException w:name="Light Grid Accent 3" w:semiHidden="0" w:uiPriority="62" w:unhideWhenUsed="0"/>
+    <w:lsdException w:name="Medium Shading 1 Accent 3" w:semiHidden="0" w:uiPriority="63" w:unhideWhenUsed="0"/>
+    <w:lsdException w:name="Medium Shading 2 Accent 3" w:semiHidden="0" w:uiPriority="64" w:unhideWhenUsed="0"/>
+    <w:lsdException w:name="Medium List 1 Accent 3" w:semiHidden="0" w:uiPriority="65" w:unhideWhenUsed="0"/>
+    <w:lsdException w:name="Medium List 2 Accent 3" w:semiHidden="0" w:uiPriority="66" w:unhideWhenUsed="0"/>
+    <w:lsdException w:name="Medium Grid 1 Accent 3" w:semiHidden="0" w:uiPriority="67" w:unhideWhenUsed="0"/>
+    <w:lsdException w:name="Medium Grid 2 Accent 3" w:semiHidden="0" w:uiPriority="68" w:unhideWhenUsed="0"/>
+    <w:lsdException w:name="Medium Grid 3 Accent 3" w:semiHidden="0" w:uiPriority="69" w:unhideWhenUsed="0"/>
+    <w:lsdException w:name="Dark List Accent 3" w:semiHidden="0" w:uiPriority="70" w:unhideWhenUsed="0"/>
+    <w:lsdException w:name="Colorful Shading Accent 3" w:semiHidden="0" w:uiPriority="71" w:unhideWhenUsed="0"/>
+    <w:lsdException w:name="Colorful List Accent 3" w:semiHidden="0" w:uiPriority="72" w:unhideWhenUsed="0"/>
+    <w:lsdException w:name="Colorful Grid Accent 3" w:semiHidden="0" w:uiPriority="73" w:unhideWhenUsed="0"/>
+    <w:lsdException w:name="Light Shading Accent 4" w:semiHidden="0" w:uiPriority="60" w:unhideWhenUsed="0"/>
+    <w:lsdException w:name="Light List Accent 4" w:semiHidden="0" w:uiPriority="61" w:unhideWhenUsed="0"/>
+    <w:lsdException w:name="Light Grid Accent 4" w:semiHidden="0" w:uiPriority="62" w:unhideWhenUsed="0"/>
+    <w:lsdException w:name="Medium Shading 1 Accent 4" w:semiHidden="0" w:uiPriority="63" w:unhideWhenUsed="0"/>
+    <w:lsdException w:name="Medium Shading 2 Accent 4" w:semiHidden="0" w:uiPriority="64" w:unhideWhenUsed="0"/>
+    <w:lsdException w:name="Medium List 1 Accent 4" w:semiHidden="0" w:uiPriority="65" w:unhideWhenUsed="0"/>
+    <w:lsdException w:name="Medium List 2 Accent 4" w:semiHidden="0" w:uiPriority="66" w:unhideWhenUsed="0"/>
+    <w:lsdException w:name="Medium Grid 1 Accent 4" w:semiHidden="0" w:uiPriority="67" w:unhideWhenUsed="0"/>
+    <w:lsdException w:name="Medium Grid 2 Accent 4" w:semiHidden="0" w:uiPriority="68" w:unhideWhenUsed="0"/>
+    <w:lsdException w:name="Medium Grid 3 Accent 4" w:semiHidden="0" w:uiPriority="69" w:unhideWhenUsed="0"/>
+    <w:lsdException w:name="Dark List Accent 4" w:semiHidden="0" w:uiPriority="70" w:unhideWhenUsed="0"/>
+    <w:lsdException w:name="Colorful Shading Accent 4" w:semiHidden="0" w:uiPriority="71" w:unhideWhenUsed="0"/>
+    <w:lsdException w:name="Colorful List Accent 4" w:semiHidden="0" w:uiPriority="72" w:unhideWhenUsed="0"/>
+    <w:lsdException w:name="Colorful Grid Accent 4" w:semiHidden="0" w:uiPriority="73" w:unhideWhenUsed="0"/>
+    <w:lsdException w:name="Light Shading Accent 5" w:semiHidden="0" w:uiPriority="60" w:unhideWhenUsed="0"/>
+    <w:lsdException w:name="Light List Accent 5" w:semiHidden="0" w:uiPriority="61" w:unhideWhenUsed="0"/>
+    <w:lsdException w:name="Light Grid Accent 5" w:semiHidden="0" w:uiPriority="62" w:unhideWhenUsed="0"/>
+    <w:lsdException w:name="Medium Shading 1 Accent 5" w:semiHidden="0" w:uiPriority="63" w:unhideWhenUsed="0"/>
+    <w:lsdException w:name="Medium Shading 2 Accent 5" w:semiHidden="0" w:uiPriority="64" w:unhideWhenUsed="0"/>
+    <w:lsdException w:name="Medium List 1 Accent 5" w:semiHidden="0" w:uiPriority="65" w:unhideWhenUsed="0"/>
+    <w:lsdException w:name="Medium List 2 Accent 5" w:semiHidden="0" w:uiPriority="66" w:unhideWhenUsed="0"/>
+    <w:lsdException w:name="Medium Grid 1 Accent 5" w:semiHidden="0" w:uiPriority="67" w:unhideWhenUsed="0"/>
+    <w:lsdException w:name="Medium Grid 2 Accent 5" w:semiHidden="0" w:uiPriority="68" w:unhideWhenUsed="0"/>
+    <w:lsdException w:name="Medium Grid 3 Accent 5" w:semiHidden="0" w:uiPriority="69" w:unhideWhenUsed="0"/>
+    <w:lsdException w:name="Dark List Accent 5" w:semiHidden="0" w:uiPriority="70" w:unhideWhenUsed="0"/>
+    <w:lsdException w:name="Colorful Shading Accent 5" w:semiHidden="0" w:uiPriority="71" w:unhideWhenUsed="0"/>
+    <w:lsdException w:name="Colorful List Accent 5" w:semiHidden="0" w:uiPriority="72" w:unhideWhenUsed="0"/>
+    <w:lsdException w:name="Colorful Grid Accent 5" w:semiHidden="0" w:uiPriority="73" w:unhideWhenUsed="0"/>
+    <w:lsdException w:name="Light Shading Accent 6" w:semiHidden="0" w:uiPriority="60" w:unhideWhenUsed="0"/>
+    <w:lsdException w:name="Light List Accent 6" w:semiHidden="0" w:uiPriority="61" w:unhideWhenUsed="0"/>
+    <w:lsdException w:name="Light Grid Accent 6" w:semiHidden="0" w:uiPriority="62" w:unhideWhenUsed="0"/>
+    <w:lsdException w:name="Medium Shading 1 Accent 6" w:semiHidden="0" w:uiPriority="63" w:unhideWhenUsed="0"/>
+    <w:lsdException w:name="Medium Shading 2 Accent 6" w:semiHidden="0" w:uiPriority="64" w:unhideWhenUsed="0"/>
+    <w:lsdException w:name="Medium List 1 Accent 6" w:semiHidden="0" w:uiPriority="65" w:unhideWhenUsed="0"/>
+    <w:lsdException w:name="Medium List 2 Accent 6" w:semiHidden="0" w:uiPriority="66" w:unhideWhenUsed="0"/>
+    <w:lsdException w:name="Medium Grid 1 Accent 6" w:semiHidden="0" w:uiPriority="67" w:unhideWhenUsed="0"/>
+    <w:lsdException w:name="Medium Grid 2 Accent 6" w:semiHidden="0" w:uiPriority="68" w:unhideWhenUsed="0"/>
+    <w:lsdException w:name="Medium Grid 3 Accent 6" w:semiHidden="0" w:uiPriority="69" w:unhideWhenUsed="0"/>
+    <w:lsdException w:name="Dark List Accent 6" w:semiHidden="0" w:uiPriority="70" w:unhideWhenUsed="0"/>
+    <w:lsdException w:name="Colorful Shading Accent 6" w:semiHidden="0" w:uiPriority="71" w:unhideWhenUsed="0"/>
+    <w:lsdException w:name="Colorful List Accent 6" w:semiHidden="0" w:uiPriority="72" w:unhideWhenUsed="0"/>
+    <w:lsdException w:name="Colorful Grid Accent 6" w:semiHidden="0" w:uiPriority="73" w:unhideWhenUsed="0"/>
+    <w:lsdException w:name="Subtle Emphasis" w:semiHidden="0" w:uiPriority="19" w:unhideWhenUsed="0" w:qFormat="1"/>
+    <w:lsdException w:name="Intense Emphasis" w:semiHidden="0" w:uiPriority="21" w:unhideWhenUsed="0" w:qFormat="1"/>
+    <w:lsdException w:name="Subtle Reference" w:semiHidden="0" w:uiPriority="31" w:unhideWhenUsed="0" w:qFormat="1"/>
+    <w:lsdException w:name="Intense Reference" w:semiHidden="0" w:uiPriority="32" w:unhideWhenUsed="0" w:qFormat="1"/>
+    <w:lsdException w:name="Book Title" w:semiHidden="0" w:uiPriority="33" w:unhideWhenUsed="0" w:qFormat="1"/>
+    <w:lsdException w:name="Bibliography" w:uiPriority="37"/>
+    <w:lsdException w:name="TOC Heading" w:uiPriority="39" w:qFormat="1"/>
   </w:latentStyles>
   <w:style w:type="paragraph" w:default="1" w:styleId="Normal">
     <w:name w:val="Normal"/>
     <w:qFormat/>
+    <w:rsid w:val="001B554D"/>
   </w:style>
   <w:style w:type="paragraph" w:styleId="Heading1">
     <w:name w:val="heading 1"/>
@@ -2729,6 +2898,7 @@
     <w:uiPriority w:val="99"/>
     <w:semiHidden/>
     <w:unhideWhenUsed/>
+    <w:qFormat/>
     <w:tblPr>
       <w:tblInd w:w="0" w:type="dxa"/>
       <w:tblCellMar>
@@ -2871,6 +3041,510 @@
 </w:styles>
 </file>
 
+<file path=word/glossary/document.xml><?xml version="1.0" encoding="utf-8"?>
+<w:glossaryDocument xmlns:ve="http://schemas.openxmlformats.org/markup-compatibility/2006" xmlns:o="urn:schemas-microsoft-com:office:office" xmlns:r="http://schemas.openxmlformats.org/officeDocument/2006/relationships" xmlns:m="http://schemas.openxmlformats.org/officeDocument/2006/math" xmlns:v="urn:schemas-microsoft-com:vml" xmlns:wp="http://schemas.openxmlformats.org/drawingml/2006/wordprocessingDrawing" xmlns:w10="urn:schemas-microsoft-com:office:word" xmlns:w="http://schemas.openxmlformats.org/wordprocessingml/2006/main" xmlns:wne="http://schemas.microsoft.com/office/word/2006/wordml">
+  <w:docParts>
+    <w:docPart>
+      <w:docPartPr>
+        <w:name w:val="EA1343EE716845CFBCFF23F7BB8C158E"/>
+        <w:category>
+          <w:name w:val="General"/>
+          <w:gallery w:val="placeholder"/>
+        </w:category>
+        <w:types>
+          <w:type w:val="bbPlcHdr"/>
+        </w:types>
+        <w:behaviors>
+          <w:behavior w:val="content"/>
+        </w:behaviors>
+        <w:guid w:val="{D4CCD4CD-2E95-4A1E-B7C8-92D2E7E01F6C}"/>
+      </w:docPartPr>
+      <w:docPartBody>
+        <w:p>
+          <w:pPr>
+            <w:pStyle w:val="EA1343EE716845CFBCFF23F7BB8C158E"/>
+          </w:pPr>
+          <w:r>
+            <w:rPr>
+              <w:b/>
+              <w:bCs/>
+              <w:color w:val="808080" w:themeColor="text1" w:themeTint="7F"/>
+              <w:sz w:val="32"/>
+              <w:szCs w:val="32"/>
+            </w:rPr>
+            <w:t>[Type the company name]</w:t>
+          </w:r>
+        </w:p>
+      </w:docPartBody>
+    </w:docPart>
+    <w:docPart>
+      <w:docPartPr>
+        <w:name w:val="27834DD58569495D80990397CBD41C86"/>
+        <w:category>
+          <w:name w:val="General"/>
+          <w:gallery w:val="placeholder"/>
+        </w:category>
+        <w:types>
+          <w:type w:val="bbPlcHdr"/>
+        </w:types>
+        <w:behaviors>
+          <w:behavior w:val="content"/>
+        </w:behaviors>
+        <w:guid w:val="{33A818DF-DD7B-43C3-A401-CC7BCD6403A6}"/>
+      </w:docPartPr>
+      <w:docPartBody>
+        <w:p>
+          <w:pPr>
+            <w:pStyle w:val="27834DD58569495D80990397CBD41C86"/>
+          </w:pPr>
+          <w:r>
+            <w:rPr>
+              <w:sz w:val="96"/>
+              <w:szCs w:val="96"/>
+            </w:rPr>
+            <w:t>[Year]</w:t>
+          </w:r>
+        </w:p>
+      </w:docPartBody>
+    </w:docPart>
+    <w:docPart>
+      <w:docPartPr>
+        <w:name w:val="7A9E1DBE03E64BADB843327B9D657195"/>
+        <w:category>
+          <w:name w:val="General"/>
+          <w:gallery w:val="placeholder"/>
+        </w:category>
+        <w:types>
+          <w:type w:val="bbPlcHdr"/>
+        </w:types>
+        <w:behaviors>
+          <w:behavior w:val="content"/>
+        </w:behaviors>
+        <w:guid w:val="{1C4649AF-D9CC-451C-B3D5-81CBAF925ECB}"/>
+      </w:docPartPr>
+      <w:docPartBody>
+        <w:p>
+          <w:pPr>
+            <w:pStyle w:val="7A9E1DBE03E64BADB843327B9D657195"/>
+          </w:pPr>
+          <w:r>
+            <w:rPr>
+              <w:b/>
+              <w:bCs/>
+              <w:color w:val="1F497D" w:themeColor="text2"/>
+              <w:sz w:val="72"/>
+              <w:szCs w:val="72"/>
+            </w:rPr>
+            <w:t>[Type the document title]</w:t>
+          </w:r>
+        </w:p>
+      </w:docPartBody>
+    </w:docPart>
+    <w:docPart>
+      <w:docPartPr>
+        <w:name w:val="072966C34D7644BDA75F281A75D1AB20"/>
+        <w:category>
+          <w:name w:val="General"/>
+          <w:gallery w:val="placeholder"/>
+        </w:category>
+        <w:types>
+          <w:type w:val="bbPlcHdr"/>
+        </w:types>
+        <w:behaviors>
+          <w:behavior w:val="content"/>
+        </w:behaviors>
+        <w:guid w:val="{F2A8D94C-AB65-47D7-BC21-2EFEC1B94A71}"/>
+      </w:docPartPr>
+      <w:docPartBody>
+        <w:p>
+          <w:pPr>
+            <w:pStyle w:val="072966C34D7644BDA75F281A75D1AB20"/>
+          </w:pPr>
+          <w:r>
+            <w:rPr>
+              <w:b/>
+              <w:bCs/>
+              <w:color w:val="4F81BD" w:themeColor="accent1"/>
+              <w:sz w:val="40"/>
+              <w:szCs w:val="40"/>
+            </w:rPr>
+            <w:t>[Type the document subtitle]</w:t>
+          </w:r>
+        </w:p>
+      </w:docPartBody>
+    </w:docPart>
+    <w:docPart>
+      <w:docPartPr>
+        <w:name w:val="A5D3A0DC33B3431A93B33997BD6A0C4E"/>
+        <w:category>
+          <w:name w:val="General"/>
+          <w:gallery w:val="placeholder"/>
+        </w:category>
+        <w:types>
+          <w:type w:val="bbPlcHdr"/>
+        </w:types>
+        <w:behaviors>
+          <w:behavior w:val="content"/>
+        </w:behaviors>
+        <w:guid w:val="{287571EF-5DDE-4F03-81C9-88BA0A4B306A}"/>
+      </w:docPartPr>
+      <w:docPartBody>
+        <w:p>
+          <w:pPr>
+            <w:pStyle w:val="A5D3A0DC33B3431A93B33997BD6A0C4E"/>
+          </w:pPr>
+          <w:r>
+            <w:rPr>
+              <w:b/>
+              <w:bCs/>
+              <w:color w:val="808080" w:themeColor="text1" w:themeTint="7F"/>
+              <w:sz w:val="32"/>
+              <w:szCs w:val="32"/>
+            </w:rPr>
+            <w:t>[Type the author name]</w:t>
+          </w:r>
+        </w:p>
+      </w:docPartBody>
+    </w:docPart>
+  </w:docParts>
+</w:glossaryDocument>
+</file>
+
+<file path=word/glossary/fontTable.xml><?xml version="1.0" encoding="utf-8"?>
+<w:fonts xmlns:r="http://schemas.openxmlformats.org/officeDocument/2006/relationships" xmlns:w="http://schemas.openxmlformats.org/wordprocessingml/2006/main">
+  <w:font w:name="Symbol">
+    <w:panose1 w:val="05050102010706020507"/>
+    <w:charset w:val="02"/>
+    <w:family w:val="roman"/>
+    <w:pitch w:val="variable"/>
+    <w:sig w:usb0="00000000" w:usb1="10000000" w:usb2="00000000" w:usb3="00000000" w:csb0="80000000" w:csb1="00000000"/>
+  </w:font>
+  <w:font w:name="Times New Roman">
+    <w:panose1 w:val="02020603050405020304"/>
+    <w:charset w:val="00"/>
+    <w:family w:val="roman"/>
+    <w:pitch w:val="variable"/>
+    <w:sig w:usb0="E0002AFF" w:usb1="C0007841" w:usb2="00000009" w:usb3="00000000" w:csb0="000001FF" w:csb1="00000000"/>
+  </w:font>
+  <w:font w:name="Courier New">
+    <w:panose1 w:val="02070309020205020404"/>
+    <w:charset w:val="00"/>
+    <w:family w:val="modern"/>
+    <w:pitch w:val="fixed"/>
+    <w:sig w:usb0="E0002AFF" w:usb1="C0007843" w:usb2="00000009" w:usb3="00000000" w:csb0="000001FF" w:csb1="00000000"/>
+  </w:font>
+  <w:font w:name="Wingdings">
+    <w:panose1 w:val="05000000000000000000"/>
+    <w:charset w:val="02"/>
+    <w:family w:val="auto"/>
+    <w:pitch w:val="variable"/>
+    <w:sig w:usb0="00000000" w:usb1="10000000" w:usb2="00000000" w:usb3="00000000" w:csb0="80000000" w:csb1="00000000"/>
+  </w:font>
+  <w:font w:name="Calibri">
+    <w:panose1 w:val="020F0502020204030204"/>
+    <w:charset w:val="00"/>
+    <w:family w:val="swiss"/>
+    <w:pitch w:val="variable"/>
+    <w:sig w:usb0="E10002FF" w:usb1="4000ACFF" w:usb2="00000009" w:usb3="00000000" w:csb0="0000019F" w:csb1="00000000"/>
+  </w:font>
+  <w:font w:name="Calibri Light">
+    <w:altName w:val="Calibri"/>
+    <w:charset w:val="00"/>
+    <w:family w:val="swiss"/>
+    <w:pitch w:val="variable"/>
+    <w:sig w:usb0="00000001" w:usb1="4000207B" w:usb2="00000000" w:usb3="00000000" w:csb0="0000019F" w:csb1="00000000"/>
+  </w:font>
+  <w:font w:name="Segoe UI">
+    <w:panose1 w:val="020B0502040204020203"/>
+    <w:charset w:val="00"/>
+    <w:family w:val="swiss"/>
+    <w:pitch w:val="variable"/>
+    <w:sig w:usb0="E10022FF" w:usb1="C000E47F" w:usb2="00000029" w:usb3="00000000" w:csb0="000001DF" w:csb1="00000000"/>
+  </w:font>
+  <w:font w:name="Cambria">
+    <w:panose1 w:val="02040503050406030204"/>
+    <w:charset w:val="00"/>
+    <w:family w:val="roman"/>
+    <w:pitch w:val="variable"/>
+    <w:sig w:usb0="E00002FF" w:usb1="400004FF" w:usb2="00000000" w:usb3="00000000" w:csb0="0000019F" w:csb1="00000000"/>
+  </w:font>
+</w:fonts>
+</file>
+
+<file path=word/glossary/settings.xml><?xml version="1.0" encoding="utf-8"?>
+<w:settings xmlns:o="urn:schemas-microsoft-com:office:office" xmlns:r="http://schemas.openxmlformats.org/officeDocument/2006/relationships" xmlns:m="http://schemas.openxmlformats.org/officeDocument/2006/math" xmlns:v="urn:schemas-microsoft-com:vml" xmlns:w10="urn:schemas-microsoft-com:office:word" xmlns:w="http://schemas.openxmlformats.org/wordprocessingml/2006/main" xmlns:sl="http://schemas.openxmlformats.org/schemaLibrary/2006/main">
+  <w:view w:val="normal"/>
+  <w:defaultTabStop w:val="720"/>
+  <w:characterSpacingControl w:val="doNotCompress"/>
+  <w:compat>
+    <w:useFELayout/>
+  </w:compat>
+  <w:rsids>
+    <w:rsidRoot w:val="002463B3"/>
+    <w:rsid w:val="002463B3"/>
+    <w:rsid w:val="002E090B"/>
+  </w:rsids>
+  <m:mathPr>
+    <m:mathFont m:val="Cambria Math"/>
+    <m:brkBin m:val="before"/>
+    <m:brkBinSub m:val="--"/>
+    <m:smallFrac m:val="off"/>
+    <m:dispDef/>
+    <m:lMargin m:val="0"/>
+    <m:rMargin m:val="0"/>
+    <m:defJc m:val="centerGroup"/>
+    <m:wrapIndent m:val="1440"/>
+    <m:intLim m:val="subSup"/>
+    <m:naryLim m:val="undOvr"/>
+  </m:mathPr>
+  <w:themeFontLang w:val="en-US"/>
+  <w:clrSchemeMapping w:bg1="light1" w:t1="dark1" w:bg2="light2" w:t2="dark2" w:accent1="accent1" w:accent2="accent2" w:accent3="accent3" w:accent4="accent4" w:accent5="accent5" w:accent6="accent6" w:hyperlink="hyperlink" w:followedHyperlink="followedHyperlink"/>
+  <w:decimalSymbol w:val="."/>
+  <w:listSeparator w:val=","/>
+</w:settings>
+</file>
+
+<file path=word/glossary/styles.xml><?xml version="1.0" encoding="utf-8"?>
+<w:styles xmlns:r="http://schemas.openxmlformats.org/officeDocument/2006/relationships" xmlns:w="http://schemas.openxmlformats.org/wordprocessingml/2006/main">
+  <w:docDefaults>
+    <w:rPrDefault>
+      <w:rPr>
+        <w:rFonts w:asciiTheme="minorHAnsi" w:eastAsiaTheme="minorEastAsia" w:hAnsiTheme="minorHAnsi" w:cstheme="minorBidi"/>
+        <w:sz w:val="22"/>
+        <w:szCs w:val="22"/>
+        <w:lang w:val="en-US" w:eastAsia="en-US" w:bidi="ar-SA"/>
+      </w:rPr>
+    </w:rPrDefault>
+    <w:pPrDefault>
+      <w:pPr>
+        <w:spacing w:after="200" w:line="276" w:lineRule="auto"/>
+      </w:pPr>
+    </w:pPrDefault>
+  </w:docDefaults>
+  <w:latentStyles w:defLockedState="0" w:defUIPriority="99" w:defSemiHidden="1" w:defUnhideWhenUsed="1" w:defQFormat="0" w:count="267">
+    <w:lsdException w:name="Normal" w:semiHidden="0" w:uiPriority="0" w:unhideWhenUsed="0" w:qFormat="1"/>
+    <w:lsdException w:name="heading 1" w:semiHidden="0" w:uiPriority="9" w:unhideWhenUsed="0" w:qFormat="1"/>
+    <w:lsdException w:name="heading 2" w:uiPriority="9" w:qFormat="1"/>
+    <w:lsdException w:name="heading 3" w:uiPriority="9" w:qFormat="1"/>
+    <w:lsdException w:name="heading 4" w:uiPriority="9" w:qFormat="1"/>
+    <w:lsdException w:name="heading 5" w:uiPriority="9" w:qFormat="1"/>
+    <w:lsdException w:name="heading 6" w:uiPriority="9" w:qFormat="1"/>
+    <w:lsdException w:name="heading 7" w:uiPriority="9" w:qFormat="1"/>
+    <w:lsdException w:name="heading 8" w:uiPriority="9" w:qFormat="1"/>
+    <w:lsdException w:name="heading 9" w:uiPriority="9" w:qFormat="1"/>
+    <w:lsdException w:name="toc 1" w:uiPriority="39"/>
+    <w:lsdException w:name="toc 2" w:uiPriority="39"/>
+    <w:lsdException w:name="toc 3" w:uiPriority="39"/>
+    <w:lsdException w:name="toc 4" w:uiPriority="39"/>
+    <w:lsdException w:name="toc 5" w:uiPriority="39"/>
+    <w:lsdException w:name="toc 6" w:uiPriority="39"/>
+    <w:lsdException w:name="toc 7" w:uiPriority="39"/>
+    <w:lsdException w:name="toc 8" w:uiPriority="39"/>
+    <w:lsdException w:name="toc 9" w:uiPriority="39"/>
+    <w:lsdException w:name="caption" w:uiPriority="35" w:qFormat="1"/>
+    <w:lsdException w:name="Title" w:semiHidden="0" w:uiPriority="10" w:unhideWhenUsed="0" w:qFormat="1"/>
+    <w:lsdException w:name="Default Paragraph Font" w:uiPriority="1"/>
+    <w:lsdException w:name="Subtitle" w:semiHidden="0" w:uiPriority="11" w:unhideWhenUsed="0" w:qFormat="1"/>
+    <w:lsdException w:name="Strong" w:semiHidden="0" w:uiPriority="22" w:unhideWhenUsed="0" w:qFormat="1"/>
+    <w:lsdException w:name="Emphasis" w:semiHidden="0" w:uiPriority="20" w:unhideWhenUsed="0" w:qFormat="1"/>
+    <w:lsdException w:name="Table Grid" w:semiHidden="0" w:uiPriority="59" w:unhideWhenUsed="0"/>
+    <w:lsdException w:name="Placeholder Text" w:unhideWhenUsed="0"/>
+    <w:lsdException w:name="No Spacing" w:semiHidden="0" w:uiPriority="1" w:unhideWhenUsed="0" w:qFormat="1"/>
+    <w:lsdException w:name="Light Shading" w:semiHidden="0" w:uiPriority="60" w:unhideWhenUsed="0"/>
+    <w:lsdException w:name="Light List" w:semiHidden="0" w:uiPriority="61" w:unhideWhenUsed="0"/>
+    <w:lsdException w:name="Light Grid" w:semiHidden="0" w:uiPriority="62" w:unhideWhenUsed="0"/>
+    <w:lsdException w:name="Medium Shading 1" w:semiHidden="0" w:uiPriority="63" w:unhideWhenUsed="0"/>
+    <w:lsdException w:name="Medium Shading 2" w:semiHidden="0" w:uiPriority="64" w:unhideWhenUsed="0"/>
+    <w:lsdException w:name="Medium List 1" w:semiHidden="0" w:uiPriority="65" w:unhideWhenUsed="0"/>
+    <w:lsdException w:name="Medium List 2" w:semiHidden="0" w:uiPriority="66" w:unhideWhenUsed="0"/>
+    <w:lsdException w:name="Medium Grid 1" w:semiHidden="0" w:uiPriority="67" w:unhideWhenUsed="0"/>
+    <w:lsdException w:name="Medium Grid 2" w:semiHidden="0" w:uiPriority="68" w:unhideWhenUsed="0"/>
+    <w:lsdException w:name="Medium Grid 3" w:semiHidden="0" w:uiPriority="69" w:unhideWhenUsed="0"/>
+    <w:lsdException w:name="Dark List" w:semiHidden="0" w:uiPriority="70" w:unhideWhenUsed="0"/>
+    <w:lsdException w:name="Colorful Shading" w:semiHidden="0" w:uiPriority="71" w:unhideWhenUsed="0"/>
+    <w:lsdException w:name="Colorful List" w:semiHidden="0" w:uiPriority="72" w:unhideWhenUsed="0"/>
+    <w:lsdException w:name="Colorful Grid" w:semiHidden="0" w:uiPriority="73" w:unhideWhenUsed="0"/>
+    <w:lsdException w:name="Light Shading Accent 1" w:semiHidden="0" w:uiPriority="60" w:unhideWhenUsed="0"/>
+    <w:lsdException w:name="Light List Accent 1" w:semiHidden="0" w:uiPriority="61" w:unhideWhenUsed="0"/>
+    <w:lsdException w:name="Light Grid Accent 1" w:semiHidden="0" w:uiPriority="62" w:unhideWhenUsed="0"/>
+    <w:lsdException w:name="Medium Shading 1 Accent 1" w:semiHidden="0" w:uiPriority="63" w:unhideWhenUsed="0"/>
+    <w:lsdException w:name="Medium Shading 2 Accent 1" w:semiHidden="0" w:uiPriority="64" w:unhideWhenUsed="0"/>
+    <w:lsdException w:name="Medium List 1 Accent 1" w:semiHidden="0" w:uiPriority="65" w:unhideWhenUsed="0"/>
+    <w:lsdException w:name="Revision" w:unhideWhenUsed="0"/>
+    <w:lsdException w:name="List Paragraph" w:semiHidden="0" w:uiPriority="34" w:unhideWhenUsed="0" w:qFormat="1"/>
+    <w:lsdException w:name="Quote" w:semiHidden="0" w:uiPriority="29" w:unhideWhenUsed="0" w:qFormat="1"/>
+    <w:lsdException w:name="Intense Quote" w:semiHidden="0" w:uiPriority="30" w:unhideWhenUsed="0" w:qFormat="1"/>
+    <w:lsdException w:name="Medium List 2 Accent 1" w:semiHidden="0" w:uiPriority="66" w:unhideWhenUsed="0"/>
+    <w:lsdException w:name="Medium Grid 1 Accent 1" w:semiHidden="0" w:uiPriority="67" w:unhideWhenUsed="0"/>
+    <w:lsdException w:name="Medium Grid 2 Accent 1" w:semiHidden="0" w:uiPriority="68" w:unhideWhenUsed="0"/>
+    <w:lsdException w:name="Medium Grid 3 Accent 1" w:semiHidden="0" w:uiPriority="69" w:unhideWhenUsed="0"/>
+    <w:lsdException w:name="Dark List Accent 1" w:semiHidden="0" w:uiPriority="70" w:unhideWhenUsed="0"/>
+    <w:lsdException w:name="Colorful Shading Accent 1" w:semiHidden="0" w:uiPriority="71" w:unhideWhenUsed="0"/>
+    <w:lsdException w:name="Colorful List Accent 1" w:semiHidden="0" w:uiPriority="72" w:unhideWhenUsed="0"/>
+    <w:lsdException w:name="Colorful Grid Accent 1" w:semiHidden="0" w:uiPriority="73" w:unhideWhenUsed="0"/>
+    <w:lsdException w:name="Light Shading Accent 2" w:semiHidden="0" w:uiPriority="60" w:unhideWhenUsed="0"/>
+    <w:lsdException w:name="Light List Accent 2" w:semiHidden="0" w:uiPriority="61" w:unhideWhenUsed="0"/>
+    <w:lsdException w:name="Light Grid Accent 2" w:semiHidden="0" w:uiPriority="62" w:unhideWhenUsed="0"/>
+    <w:lsdException w:name="Medium Shading 1 Accent 2" w:semiHidden="0" w:uiPriority="63" w:unhideWhenUsed="0"/>
+    <w:lsdException w:name="Medium Shading 2 Accent 2" w:semiHidden="0" w:uiPriority="64" w:unhideWhenUsed="0"/>
+    <w:lsdException w:name="Medium List 1 Accent 2" w:semiHidden="0" w:uiPriority="65" w:unhideWhenUsed="0"/>
+    <w:lsdException w:name="Medium List 2 Accent 2" w:semiHidden="0" w:uiPriority="66" w:unhideWhenUsed="0"/>
+    <w:lsdException w:name="Medium Grid 1 Accent 2" w:semiHidden="0" w:uiPriority="67" w:unhideWhenUsed="0"/>
+    <w:lsdException w:name="Medium Grid 2 Accent 2" w:semiHidden="0" w:uiPriority="68" w:unhideWhenUsed="0"/>
+    <w:lsdException w:name="Medium Grid 3 Accent 2" w:semiHidden="0" w:uiPriority="69" w:unhideWhenUsed="0"/>
+    <w:lsdException w:name="Dark List Accent 2" w:semiHidden="0" w:uiPriority="70" w:unhideWhenUsed="0"/>
+    <w:lsdException w:name="Colorful Shading Accent 2" w:semiHidden="0" w:uiPriority="71" w:unhideWhenUsed="0"/>
+    <w:lsdException w:name="Colorful List Accent 2" w:semiHidden="0" w:uiPriority="72" w:unhideWhenUsed="0"/>
+    <w:lsdException w:name="Colorful Grid Accent 2" w:semiHidden="0" w:uiPriority="73" w:unhideWhenUsed="0"/>
+    <w:lsdException w:name="Light Shading Accent 3" w:semiHidden="0" w:uiPriority="60" w:unhideWhenUsed="0"/>
+    <w:lsdException w:name="Light List Accent 3" w:semiHidden="0" w:uiPriority="61" w:unhideWhenUsed="0"/>
+    <w:lsdException w:name="Light Grid Accent 3" w:semiHidden="0" w:uiPriority="62" w:unhideWhenUsed="0"/>
+    <w:lsdException w:name="Medium Shading 1 Accent 3" w:semiHidden="0" w:uiPriority="63" w:unhideWhenUsed="0"/>
+    <w:lsdException w:name="Medium Shading 2 Accent 3" w:semiHidden="0" w:uiPriority="64" w:unhideWhenUsed="0"/>
+    <w:lsdException w:name="Medium List 1 Accent 3" w:semiHidden="0" w:uiPriority="65" w:unhideWhenUsed="0"/>
+    <w:lsdException w:name="Medium List 2 Accent 3" w:semiHidden="0" w:uiPriority="66" w:unhideWhenUsed="0"/>
+    <w:lsdException w:name="Medium Grid 1 Accent 3" w:semiHidden="0" w:uiPriority="67" w:unhideWhenUsed="0"/>
+    <w:lsdException w:name="Medium Grid 2 Accent 3" w:semiHidden="0" w:uiPriority="68" w:unhideWhenUsed="0"/>
+    <w:lsdException w:name="Medium Grid 3 Accent 3" w:semiHidden="0" w:uiPriority="69" w:unhideWhenUsed="0"/>
+    <w:lsdException w:name="Dark List Accent 3" w:semiHidden="0" w:uiPriority="70" w:unhideWhenUsed="0"/>
+    <w:lsdException w:name="Colorful Shading Accent 3" w:semiHidden="0" w:uiPriority="71" w:unhideWhenUsed="0"/>
+    <w:lsdException w:name="Colorful List Accent 3" w:semiHidden="0" w:uiPriority="72" w:unhideWhenUsed="0"/>
+    <w:lsdException w:name="Colorful Grid Accent 3" w:semiHidden="0" w:uiPriority="73" w:unhideWhenUsed="0"/>
+    <w:lsdException w:name="Light Shading Accent 4" w:semiHidden="0" w:uiPriority="60" w:unhideWhenUsed="0"/>
+    <w:lsdException w:name="Light List Accent 4" w:semiHidden="0" w:uiPriority="61" w:unhideWhenUsed="0"/>
+    <w:lsdException w:name="Light Grid Accent 4" w:semiHidden="0" w:uiPriority="62" w:unhideWhenUsed="0"/>
+    <w:lsdException w:name="Medium Shading 1 Accent 4" w:semiHidden="0" w:uiPriority="63" w:unhideWhenUsed="0"/>
+    <w:lsdException w:name="Medium Shading 2 Accent 4" w:semiHidden="0" w:uiPriority="64" w:unhideWhenUsed="0"/>
+    <w:lsdException w:name="Medium List 1 Accent 4" w:semiHidden="0" w:uiPriority="65" w:unhideWhenUsed="0"/>
+    <w:lsdException w:name="Medium List 2 Accent 4" w:semiHidden="0" w:uiPriority="66" w:unhideWhenUsed="0"/>
+    <w:lsdException w:name="Medium Grid 1 Accent 4" w:semiHidden="0" w:uiPriority="67" w:unhideWhenUsed="0"/>
+    <w:lsdException w:name="Medium Grid 2 Accent 4" w:semiHidden="0" w:uiPriority="68" w:unhideWhenUsed="0"/>
+    <w:lsdException w:name="Medium Grid 3 Accent 4" w:semiHidden="0" w:uiPriority="69" w:unhideWhenUsed="0"/>
+    <w:lsdException w:name="Dark List Accent 4" w:semiHidden="0" w:uiPriority="70" w:unhideWhenUsed="0"/>
+    <w:lsdException w:name="Colorful Shading Accent 4" w:semiHidden="0" w:uiPriority="71" w:unhideWhenUsed="0"/>
+    <w:lsdException w:name="Colorful List Accent 4" w:semiHidden="0" w:uiPriority="72" w:unhideWhenUsed="0"/>
+    <w:lsdException w:name="Colorful Grid Accent 4" w:semiHidden="0" w:uiPriority="73" w:unhideWhenUsed="0"/>
+    <w:lsdException w:name="Light Shading Accent 5" w:semiHidden="0" w:uiPriority="60" w:unhideWhenUsed="0"/>
+    <w:lsdException w:name="Light List Accent 5" w:semiHidden="0" w:uiPriority="61" w:unhideWhenUsed="0"/>
+    <w:lsdException w:name="Light Grid Accent 5" w:semiHidden="0" w:uiPriority="62" w:unhideWhenUsed="0"/>
+    <w:lsdException w:name="Medium Shading 1 Accent 5" w:semiHidden="0" w:uiPriority="63" w:unhideWhenUsed="0"/>
+    <w:lsdException w:name="Medium Shading 2 Accent 5" w:semiHidden="0" w:uiPriority="64" w:unhideWhenUsed="0"/>
+    <w:lsdException w:name="Medium List 1 Accent 5" w:semiHidden="0" w:uiPriority="65" w:unhideWhenUsed="0"/>
+    <w:lsdException w:name="Medium List 2 Accent 5" w:semiHidden="0" w:uiPriority="66" w:unhideWhenUsed="0"/>
+    <w:lsdException w:name="Medium Grid 1 Accent 5" w:semiHidden="0" w:uiPriority="67" w:unhideWhenUsed="0"/>
+    <w:lsdException w:name="Medium Grid 2 Accent 5" w:semiHidden="0" w:uiPriority="68" w:unhideWhenUsed="0"/>
+    <w:lsdException w:name="Medium Grid 3 Accent 5" w:semiHidden="0" w:uiPriority="69" w:unhideWhenUsed="0"/>
+    <w:lsdException w:name="Dark List Accent 5" w:semiHidden="0" w:uiPriority="70" w:unhideWhenUsed="0"/>
+    <w:lsdException w:name="Colorful Shading Accent 5" w:semiHidden="0" w:uiPriority="71" w:unhideWhenUsed="0"/>
+    <w:lsdException w:name="Colorful List Accent 5" w:semiHidden="0" w:uiPriority="72" w:unhideWhenUsed="0"/>
+    <w:lsdException w:name="Colorful Grid Accent 5" w:semiHidden="0" w:uiPriority="73" w:unhideWhenUsed="0"/>
+    <w:lsdException w:name="Light Shading Accent 6" w:semiHidden="0" w:uiPriority="60" w:unhideWhenUsed="0"/>
+    <w:lsdException w:name="Light List Accent 6" w:semiHidden="0" w:uiPriority="61" w:unhideWhenUsed="0"/>
+    <w:lsdException w:name="Light Grid Accent 6" w:semiHidden="0" w:uiPriority="62" w:unhideWhenUsed="0"/>
+    <w:lsdException w:name="Medium Shading 1 Accent 6" w:semiHidden="0" w:uiPriority="63" w:unhideWhenUsed="0"/>
+    <w:lsdException w:name="Medium Shading 2 Accent 6" w:semiHidden="0" w:uiPriority="64" w:unhideWhenUsed="0"/>
+    <w:lsdException w:name="Medium List 1 Accent 6" w:semiHidden="0" w:uiPriority="65" w:unhideWhenUsed="0"/>
+    <w:lsdException w:name="Medium List 2 Accent 6" w:semiHidden="0" w:uiPriority="66" w:unhideWhenUsed="0"/>
+    <w:lsdException w:name="Medium Grid 1 Accent 6" w:semiHidden="0" w:uiPriority="67" w:unhideWhenUsed="0"/>
+    <w:lsdException w:name="Medium Grid 2 Accent 6" w:semiHidden="0" w:uiPriority="68" w:unhideWhenUsed="0"/>
+    <w:lsdException w:name="Medium Grid 3 Accent 6" w:semiHidden="0" w:uiPriority="69" w:unhideWhenUsed="0"/>
+    <w:lsdException w:name="Dark List Accent 6" w:semiHidden="0" w:uiPriority="70" w:unhideWhenUsed="0"/>
+    <w:lsdException w:name="Colorful Shading Accent 6" w:semiHidden="0" w:uiPriority="71" w:unhideWhenUsed="0"/>
+    <w:lsdException w:name="Colorful List Accent 6" w:semiHidden="0" w:uiPriority="72" w:unhideWhenUsed="0"/>
+    <w:lsdException w:name="Colorful Grid Accent 6" w:semiHidden="0" w:uiPriority="73" w:unhideWhenUsed="0"/>
+    <w:lsdException w:name="Subtle Emphasis" w:semiHidden="0" w:uiPriority="19" w:unhideWhenUsed="0" w:qFormat="1"/>
+    <w:lsdException w:name="Intense Emphasis" w:semiHidden="0" w:uiPriority="21" w:unhideWhenUsed="0" w:qFormat="1"/>
+    <w:lsdException w:name="Subtle Reference" w:semiHidden="0" w:uiPriority="31" w:unhideWhenUsed="0" w:qFormat="1"/>
+    <w:lsdException w:name="Intense Reference" w:semiHidden="0" w:uiPriority="32" w:unhideWhenUsed="0" w:qFormat="1"/>
+    <w:lsdException w:name="Book Title" w:semiHidden="0" w:uiPriority="33" w:unhideWhenUsed="0" w:qFormat="1"/>
+    <w:lsdException w:name="Bibliography" w:uiPriority="37"/>
+    <w:lsdException w:name="TOC Heading" w:uiPriority="39" w:qFormat="1"/>
+  </w:latentStyles>
+  <w:style w:type="paragraph" w:default="1" w:styleId="Normal">
+    <w:name w:val="Normal"/>
+    <w:qFormat/>
+  </w:style>
+  <w:style w:type="character" w:default="1" w:styleId="DefaultParagraphFont">
+    <w:name w:val="Default Paragraph Font"/>
+    <w:uiPriority w:val="1"/>
+    <w:semiHidden/>
+    <w:unhideWhenUsed/>
+  </w:style>
+  <w:style w:type="table" w:default="1" w:styleId="TableNormal">
+    <w:name w:val="Normal Table"/>
+    <w:uiPriority w:val="99"/>
+    <w:semiHidden/>
+    <w:unhideWhenUsed/>
+    <w:qFormat/>
+    <w:tblPr>
+      <w:tblInd w:w="0" w:type="dxa"/>
+      <w:tblCellMar>
+        <w:top w:w="0" w:type="dxa"/>
+        <w:left w:w="108" w:type="dxa"/>
+        <w:bottom w:w="0" w:type="dxa"/>
+        <w:right w:w="108" w:type="dxa"/>
+      </w:tblCellMar>
+    </w:tblPr>
+  </w:style>
+  <w:style w:type="numbering" w:default="1" w:styleId="NoList">
+    <w:name w:val="No List"/>
+    <w:uiPriority w:val="99"/>
+    <w:semiHidden/>
+    <w:unhideWhenUsed/>
+  </w:style>
+  <w:style w:type="paragraph" w:customStyle="1" w:styleId="EA1343EE716845CFBCFF23F7BB8C158E">
+    <w:name w:val="EA1343EE716845CFBCFF23F7BB8C158E"/>
+    <w:rsid w:val="002463B3"/>
+  </w:style>
+  <w:style w:type="paragraph" w:customStyle="1" w:styleId="27834DD58569495D80990397CBD41C86">
+    <w:name w:val="27834DD58569495D80990397CBD41C86"/>
+    <w:rsid w:val="002463B3"/>
+  </w:style>
+  <w:style w:type="paragraph" w:customStyle="1" w:styleId="7A9E1DBE03E64BADB843327B9D657195">
+    <w:name w:val="7A9E1DBE03E64BADB843327B9D657195"/>
+    <w:rsid w:val="002463B3"/>
+  </w:style>
+  <w:style w:type="paragraph" w:customStyle="1" w:styleId="072966C34D7644BDA75F281A75D1AB20">
+    <w:name w:val="072966C34D7644BDA75F281A75D1AB20"/>
+    <w:rsid w:val="002463B3"/>
+  </w:style>
+  <w:style w:type="paragraph" w:customStyle="1" w:styleId="A5D3A0DC33B3431A93B33997BD6A0C4E">
+    <w:name w:val="A5D3A0DC33B3431A93B33997BD6A0C4E"/>
+    <w:rsid w:val="002463B3"/>
+  </w:style>
+  <w:style w:type="paragraph" w:customStyle="1" w:styleId="8B5BDFB735A844D8AB9D382358137EB2">
+    <w:name w:val="8B5BDFB735A844D8AB9D382358137EB2"/>
+    <w:rsid w:val="002463B3"/>
+  </w:style>
+  <w:style w:type="paragraph" w:customStyle="1" w:styleId="0499990F015842A78C31C01DF28F9D87">
+    <w:name w:val="0499990F015842A78C31C01DF28F9D87"/>
+    <w:rsid w:val="002463B3"/>
+  </w:style>
+  <w:style w:type="paragraph" w:customStyle="1" w:styleId="3A1BDDC1E8F74661BC5CE18097EB4CC0">
+    <w:name w:val="3A1BDDC1E8F74661BC5CE18097EB4CC0"/>
+    <w:rsid w:val="002463B3"/>
+  </w:style>
+  <w:style w:type="paragraph" w:customStyle="1" w:styleId="0A13A564736244C69BF8AB498083A12B">
+    <w:name w:val="0A13A564736244C69BF8AB498083A12B"/>
+    <w:rsid w:val="002463B3"/>
+  </w:style>
+  <w:style w:type="paragraph" w:customStyle="1" w:styleId="D65691B60FF44C98852FE13270CB254B">
+    <w:name w:val="D65691B60FF44C98852FE13270CB254B"/>
+    <w:rsid w:val="002463B3"/>
+  </w:style>
+  <w:style w:type="paragraph" w:customStyle="1" w:styleId="B5F694FD4A5B40D2B14B54609BB8E9D3">
+    <w:name w:val="B5F694FD4A5B40D2B14B54609BB8E9D3"/>
+    <w:rsid w:val="002463B3"/>
+  </w:style>
+</w:styles>
+</file>
+
+<file path=word/glossary/webSettings.xml><?xml version="1.0" encoding="utf-8"?>
+<w:webSettings xmlns:r="http://schemas.openxmlformats.org/officeDocument/2006/relationships" xmlns:w="http://schemas.openxmlformats.org/wordprocessingml/2006/main">
+  <w:optimizeForBrowser/>
+</w:webSettings>
+</file>
+
 <file path=word/theme/theme1.xml><?xml version="1.0" encoding="utf-8"?>
 <a:theme xmlns:a="http://schemas.openxmlformats.org/drawingml/2006/main" name="Office Theme">
   <a:themeElements>
@@ -2914,7 +3588,7 @@
     </a:clrScheme>
     <a:fontScheme name="Office">
       <a:majorFont>
-        <a:latin typeface="Calibri Light" panose="020F0302020204030204"/>
+        <a:latin typeface="Calibri Light"/>
         <a:ea typeface=""/>
         <a:cs typeface=""/>
         <a:font script="Jpan" typeface="ＭＳ ゴシック"/>
@@ -2949,7 +3623,7 @@
         <a:font script="Geor" typeface="Sylfaen"/>
       </a:majorFont>
       <a:minorFont>
-        <a:latin typeface="Calibri" panose="020F0502020204030204"/>
+        <a:latin typeface="Calibri"/>
         <a:ea typeface=""/>
         <a:cs typeface=""/>
         <a:font script="Jpan" typeface="ＭＳ 明朝"/>
@@ -3126,17 +3800,36 @@
   <a:extraClrSchemeLst/>
   <a:extLst>
     <a:ext uri="{05A4C25C-085E-4340-85A3-A5531E510DB2}">
-      <thm15:themeFamily xmlns:thm15="http://schemas.microsoft.com/office/thememl/2012/main" name="Office Theme" id="{62F939B6-93AF-4DB8-9C6B-D6C7DFDC589F}" vid="{4A3C46E8-61CC-4603-A589-7422A47A8E4A}"/>
+      <thm15:themeFamily xmlns:thm15="http://schemas.microsoft.com/office/thememl/2012/main" xmlns="" name="Office Theme" id="{62F939B6-93AF-4DB8-9C6B-D6C7DFDC589F}" vid="{4A3C46E8-61CC-4603-A589-7422A47A8E4A}"/>
     </a:ext>
   </a:extLst>
 </a:theme>
 </file>
 
 <file path=customXml/item1.xml><?xml version="1.0" encoding="utf-8"?>
+<CoverPageProperties xmlns="http://schemas.microsoft.com/office/2006/coverPageProps">
+  <PublishDate>2014</PublishDate>
+  <Abstract/>
+  <CompanyAddress/>
+  <CompanyPhone/>
+  <CompanyFax/>
+  <CompanyEmail/>
+</CoverPageProperties>
+</file>
+
+<file path=customXml/item2.xml><?xml version="1.0" encoding="utf-8"?>
 <b:Sources xmlns:b="http://schemas.openxmlformats.org/officeDocument/2006/bibliography" xmlns="http://schemas.openxmlformats.org/officeDocument/2006/bibliography" SelectedStyle="\APASixthEditionOfficeOnline.xsl" StyleName="APA" Version="6"/>
 </file>
 
 <file path=customXml/itemProps1.xml><?xml version="1.0" encoding="utf-8"?>
+<ds:datastoreItem xmlns:ds="http://schemas.openxmlformats.org/officeDocument/2006/customXml" ds:itemID="{55AF091B-3C7A-41E3-B477-F2FDAA23CFDA}">
+  <ds:schemaRefs>
+    <ds:schemaRef ds:uri="http://schemas.microsoft.com/office/2006/coverPageProps"/>
+  </ds:schemaRefs>
+</ds:datastoreItem>
+</file>
+
+<file path=customXml/itemProps2.xml><?xml version="1.0" encoding="utf-8"?>
 <ds:datastoreItem xmlns:ds="http://schemas.openxmlformats.org/officeDocument/2006/customXml" ds:itemID="{1D657D64-6B66-4E38-86DB-E8B76257ACA3}">
   <ds:schemaRefs>
     <ds:schemaRef ds:uri="http://schemas.openxmlformats.org/officeDocument/2006/bibliography"/>

</xml_diff>

<commit_message>
Home page: changed title + added description; Added new css class 'tg' for the tables displaying data from the xmls
</commit_message>
<xml_diff>
--- a/Galerie d'art.docx
+++ b/Galerie d'art.docx
@@ -2483,6 +2483,20 @@
         <w:t>Brève description des fonctionnalités</w:t>
       </w:r>
       <w:bookmarkEnd w:id="3"/>
+    </w:p>
+    <w:p>
+      <w:pPr>
+        <w:rPr>
+          <w:lang w:val="fr-FR"/>
+        </w:rPr>
+      </w:pPr>
+    </w:p>
+    <w:p>
+      <w:pPr>
+        <w:rPr>
+          <w:lang w:val="fr-FR"/>
+        </w:rPr>
+      </w:pPr>
     </w:p>
     <w:sectPr>
       <w:pgSz w:w="12240" w:h="15840"/>
@@ -3282,7 +3296,7 @@
   <w:rsids>
     <w:rsidRoot w:val="002463B3"/>
     <w:rsid w:val="002463B3"/>
-    <w:rsid w:val="002E090B"/>
+    <w:rsid w:val="00423E68"/>
   </w:rsids>
   <m:mathPr>
     <m:mathFont m:val="Cambria Math"/>

</xml_diff>